<commit_message>
updated testing approach document
</commit_message>
<xml_diff>
--- a/docs/Testing Approach.docx
+++ b/docs/Testing Approach.docx
@@ -152,8 +152,6 @@
         </w:rPr>
         <w:t>Please feel free to Edit/Update as needed</w:t>
       </w:r>
-      <w:bookmarkStart w:id="0" w:name="_GoBack"/>
-      <w:bookmarkEnd w:id="0"/>
       <w:r>
         <w:rPr>
           <w:i/>
@@ -381,21 +379,7 @@
           <w:sz w:val="28"/>
           <w:szCs w:val="28"/>
         </w:rPr>
-        <w:t>Burbidge, A</w:t>
-      </w:r>
-      <w:r>
-        <w:rPr>
-          <w:sz w:val="28"/>
-          <w:szCs w:val="28"/>
-        </w:rPr>
-        <w:t>dam</w:t>
-      </w:r>
-      <w:r>
-        <w:rPr>
-          <w:sz w:val="28"/>
-          <w:szCs w:val="28"/>
-        </w:rPr>
-        <w:t xml:space="preserve"> </w:t>
+        <w:t xml:space="preserve">Burbidge, Adam </w:t>
       </w:r>
     </w:p>
     <w:p>
@@ -542,7 +526,21 @@
           <w:sz w:val="28"/>
           <w:szCs w:val="28"/>
         </w:rPr>
-        <w:t xml:space="preserve"> to test this application include team member’s personal computers for compiling, debugging and certain emulators</w:t>
+        <w:t xml:space="preserve"> to test this application include team member’s personal computers for </w:t>
+      </w:r>
+      <w:r>
+        <w:rPr>
+          <w:sz w:val="28"/>
+          <w:szCs w:val="28"/>
+        </w:rPr>
+        <w:t>compiling, debugging and few</w:t>
+      </w:r>
+      <w:r>
+        <w:rPr>
+          <w:sz w:val="28"/>
+          <w:szCs w:val="28"/>
+        </w:rPr>
+        <w:t xml:space="preserve"> emulators</w:t>
       </w:r>
       <w:r>
         <w:rPr>
@@ -556,29 +554,218 @@
           <w:sz w:val="28"/>
           <w:szCs w:val="28"/>
         </w:rPr>
-        <w:t xml:space="preserve">need to all agree on the list of emulators in testing scope). Android </w:t>
-      </w:r>
-      <w:r>
+        <w:t>will decide which ones soon) in testing scope</w:t>
+      </w:r>
+      <w:r>
+        <w:rPr>
+          <w:sz w:val="28"/>
+          <w:szCs w:val="28"/>
+        </w:rPr>
+        <w:t xml:space="preserve">. </w:t>
+      </w:r>
+    </w:p>
+    <w:p>
+      <w:pPr>
         <w:rPr>
           <w:noProof/>
           <w:sz w:val="28"/>
           <w:szCs w:val="28"/>
         </w:rPr>
+      </w:pPr>
+      <w:r>
+        <w:rPr>
+          <w:sz w:val="28"/>
+          <w:szCs w:val="28"/>
+        </w:rPr>
+        <w:t xml:space="preserve">Following </w:t>
+      </w:r>
+      <w:r>
+        <w:rPr>
+          <w:sz w:val="28"/>
+          <w:szCs w:val="28"/>
+        </w:rPr>
+        <w:t xml:space="preserve">Android </w:t>
+      </w:r>
+      <w:r>
+        <w:rPr>
+          <w:noProof/>
+          <w:sz w:val="28"/>
+          <w:szCs w:val="28"/>
+        </w:rPr>
         <w:t>smartphones</w:t>
       </w:r>
       <w:r>
         <w:rPr>
-          <w:sz w:val="28"/>
-          <w:szCs w:val="28"/>
-        </w:rPr>
-        <w:t xml:space="preserve"> will be used for testing on mobile devices. Please refer development plan on </w:t>
-      </w:r>
-      <w:r>
-        <w:rPr>
           <w:noProof/>
           <w:sz w:val="28"/>
           <w:szCs w:val="28"/>
         </w:rPr>
+        <w:t xml:space="preserve"> </w:t>
+      </w:r>
+      <w:r>
+        <w:rPr>
+          <w:sz w:val="28"/>
+          <w:szCs w:val="28"/>
+        </w:rPr>
+        <w:t>will be use</w:t>
+      </w:r>
+      <w:r>
+        <w:rPr>
+          <w:sz w:val="28"/>
+          <w:szCs w:val="28"/>
+        </w:rPr>
+        <w:t>d for testing on mobile devices:</w:t>
+      </w:r>
+    </w:p>
+    <w:p>
+      <w:pPr>
+        <w:pStyle w:val="ListParagraph"/>
+        <w:numPr>
+          <w:ilvl w:val="0"/>
+          <w:numId w:val="6"/>
+        </w:numPr>
+        <w:rPr>
+          <w:noProof/>
+          <w:sz w:val="28"/>
+          <w:szCs w:val="28"/>
+        </w:rPr>
+      </w:pPr>
+      <w:r>
+        <w:rPr>
+          <w:noProof/>
+          <w:sz w:val="28"/>
+          <w:szCs w:val="28"/>
+        </w:rPr>
+        <w:t xml:space="preserve">Samsung 5, </w:t>
+      </w:r>
+      <w:r>
+        <w:rPr>
+          <w:noProof/>
+          <w:sz w:val="28"/>
+          <w:szCs w:val="28"/>
+        </w:rPr>
+        <w:t>Android 5</w:t>
+      </w:r>
+      <w:r>
+        <w:rPr>
+          <w:noProof/>
+          <w:sz w:val="28"/>
+          <w:szCs w:val="28"/>
+        </w:rPr>
+        <w:t>.0</w:t>
+      </w:r>
+    </w:p>
+    <w:p>
+      <w:pPr>
+        <w:pStyle w:val="ListParagraph"/>
+        <w:numPr>
+          <w:ilvl w:val="0"/>
+          <w:numId w:val="6"/>
+        </w:numPr>
+        <w:rPr>
+          <w:noProof/>
+          <w:sz w:val="28"/>
+          <w:szCs w:val="28"/>
+        </w:rPr>
+      </w:pPr>
+      <w:r>
+        <w:rPr>
+          <w:noProof/>
+          <w:sz w:val="28"/>
+          <w:szCs w:val="28"/>
+        </w:rPr>
+        <w:t xml:space="preserve">Samsung 6, </w:t>
+      </w:r>
+      <w:r>
+        <w:rPr>
+          <w:noProof/>
+          <w:sz w:val="28"/>
+          <w:szCs w:val="28"/>
+        </w:rPr>
+        <w:t>Android 7.0,</w:t>
+      </w:r>
+    </w:p>
+    <w:p>
+      <w:pPr>
+        <w:pStyle w:val="ListParagraph"/>
+        <w:numPr>
+          <w:ilvl w:val="0"/>
+          <w:numId w:val="6"/>
+        </w:numPr>
+        <w:rPr>
+          <w:noProof/>
+          <w:sz w:val="28"/>
+          <w:szCs w:val="28"/>
+        </w:rPr>
+      </w:pPr>
+      <w:r>
+        <w:rPr>
+          <w:noProof/>
+          <w:sz w:val="28"/>
+          <w:szCs w:val="28"/>
+        </w:rPr>
+        <w:t>HTC One M8, Android 6.0</w:t>
+      </w:r>
+      <w:r>
+        <w:rPr>
+          <w:noProof/>
+          <w:sz w:val="28"/>
+          <w:szCs w:val="28"/>
+        </w:rPr>
+        <w:t xml:space="preserve">, </w:t>
+      </w:r>
+    </w:p>
+    <w:p>
+      <w:pPr>
+        <w:pStyle w:val="ListParagraph"/>
+        <w:numPr>
+          <w:ilvl w:val="0"/>
+          <w:numId w:val="6"/>
+        </w:numPr>
+        <w:rPr>
+          <w:noProof/>
+          <w:sz w:val="28"/>
+          <w:szCs w:val="28"/>
+        </w:rPr>
+      </w:pPr>
+      <w:r>
+        <w:rPr>
+          <w:noProof/>
+          <w:sz w:val="28"/>
+          <w:szCs w:val="28"/>
+        </w:rPr>
+        <w:t>Moto Z Play, Android 8.0.0</w:t>
+      </w:r>
+    </w:p>
+    <w:p>
+      <w:pPr>
+        <w:rPr>
+          <w:noProof/>
+          <w:sz w:val="28"/>
+          <w:szCs w:val="28"/>
+        </w:rPr>
+      </w:pPr>
+    </w:p>
+    <w:p>
+      <w:pPr>
+        <w:rPr>
+          <w:sz w:val="28"/>
+          <w:szCs w:val="28"/>
+        </w:rPr>
+      </w:pPr>
+      <w:r>
+        <w:rPr>
+          <w:sz w:val="28"/>
+          <w:szCs w:val="28"/>
+        </w:rPr>
+        <w:t xml:space="preserve">Please refer development plan on </w:t>
+      </w:r>
+      <w:r>
+        <w:rPr>
+          <w:noProof/>
+          <w:sz w:val="28"/>
+          <w:szCs w:val="28"/>
+        </w:rPr>
         <w:t>SS</w:t>
       </w:r>
       <w:r>
@@ -726,48 +913,9 @@
           <w:sz w:val="28"/>
           <w:szCs w:val="28"/>
         </w:rPr>
+        <w:lastRenderedPageBreak/>
         <w:t>Fixes are pushed to the developer’s branch until changes are tested and approved by pull request approver. Units tests should be passed locally before creating a pull request on GitHub.</w:t>
       </w:r>
-    </w:p>
-    <w:p>
-      <w:pPr>
-        <w:rPr>
-          <w:sz w:val="28"/>
-          <w:szCs w:val="28"/>
-        </w:rPr>
-      </w:pPr>
-    </w:p>
-    <w:p>
-      <w:pPr>
-        <w:rPr>
-          <w:sz w:val="28"/>
-          <w:szCs w:val="28"/>
-        </w:rPr>
-      </w:pPr>
-    </w:p>
-    <w:p>
-      <w:pPr>
-        <w:rPr>
-          <w:sz w:val="28"/>
-          <w:szCs w:val="28"/>
-        </w:rPr>
-      </w:pPr>
-    </w:p>
-    <w:p>
-      <w:pPr>
-        <w:rPr>
-          <w:sz w:val="28"/>
-          <w:szCs w:val="28"/>
-        </w:rPr>
-      </w:pPr>
-    </w:p>
-    <w:p>
-      <w:pPr>
-        <w:rPr>
-          <w:sz w:val="28"/>
-          <w:szCs w:val="28"/>
-        </w:rPr>
-      </w:pPr>
     </w:p>
     <w:p>
       <w:pPr>
@@ -843,7 +991,35 @@
           <w:i/>
           <w:szCs w:val="24"/>
         </w:rPr>
-        <w:t>lication is new for everyone, I</w:t>
+        <w:t>lication</w:t>
+      </w:r>
+      <w:r>
+        <w:rPr>
+          <w:i/>
+          <w:szCs w:val="24"/>
+        </w:rPr>
+        <w:t xml:space="preserve"> development</w:t>
+      </w:r>
+      <w:r>
+        <w:rPr>
+          <w:i/>
+          <w:szCs w:val="24"/>
+        </w:rPr>
+        <w:t xml:space="preserve"> is new for everyone</w:t>
+      </w:r>
+      <w:r>
+        <w:rPr>
+          <w:i/>
+          <w:szCs w:val="24"/>
+        </w:rPr>
+        <w:t xml:space="preserve"> involved in the project</w:t>
+      </w:r>
+      <w:r>
+        <w:rPr>
+          <w:i/>
+          <w:szCs w:val="24"/>
+        </w:rPr>
+        <w:t>, I</w:t>
       </w:r>
       <w:r>
         <w:rPr>
@@ -865,7 +1041,14 @@
           <w:i/>
           <w:szCs w:val="24"/>
         </w:rPr>
-        <w:t xml:space="preserve"> it here will be useful)</w:t>
+        <w:t xml:space="preserve"> more details</w:t>
+      </w:r>
+      <w:r>
+        <w:rPr>
+          <w:i/>
+          <w:szCs w:val="24"/>
+        </w:rPr>
+        <w:t xml:space="preserve"> here will be useful)</w:t>
       </w:r>
     </w:p>
     <w:p>
@@ -1025,17 +1208,6 @@
           <w:szCs w:val="28"/>
         </w:rPr>
       </w:pPr>
-    </w:p>
-    <w:p>
-      <w:pPr>
-        <w:spacing w:before="120" w:after="120"/>
-        <w:rPr>
-          <w:rFonts w:eastAsia="Times New Roman" w:cs="Times New Roman"/>
-          <w:color w:val="212121"/>
-          <w:sz w:val="28"/>
-          <w:szCs w:val="28"/>
-        </w:rPr>
-      </w:pPr>
       <w:r>
         <w:rPr>
           <w:rFonts w:eastAsia="Times New Roman" w:cs="Times New Roman"/>
@@ -1104,7 +1276,18 @@
           <w:sz w:val="28"/>
           <w:szCs w:val="28"/>
         </w:rPr>
-        <w:t>.gradle</w:t>
+        <w:t>.</w:t>
+      </w:r>
+      <w:r>
+        <w:rPr>
+          <w:rFonts w:eastAsia="Times New Roman" w:cs="Times New Roman"/>
+          <w:b/>
+          <w:noProof/>
+          <w:color w:val="212121"/>
+          <w:sz w:val="28"/>
+          <w:szCs w:val="28"/>
+        </w:rPr>
+        <w:t>gradle</w:t>
       </w:r>
       <w:proofErr w:type="spellEnd"/>
       <w:proofErr w:type="gramEnd"/>
@@ -1346,6 +1529,102 @@
     </w:p>
     <w:p>
       <w:pPr>
+        <w:shd w:val="clear" w:color="auto" w:fill="FFFFFF"/>
+        <w:tabs>
+          <w:tab w:val="left" w:pos="916"/>
+          <w:tab w:val="left" w:pos="1832"/>
+          <w:tab w:val="left" w:pos="2748"/>
+          <w:tab w:val="left" w:pos="3664"/>
+          <w:tab w:val="left" w:pos="4580"/>
+          <w:tab w:val="left" w:pos="5496"/>
+          <w:tab w:val="left" w:pos="6412"/>
+          <w:tab w:val="left" w:pos="7328"/>
+          <w:tab w:val="left" w:pos="8244"/>
+          <w:tab w:val="left" w:pos="9160"/>
+          <w:tab w:val="left" w:pos="10076"/>
+          <w:tab w:val="left" w:pos="10992"/>
+          <w:tab w:val="left" w:pos="11908"/>
+          <w:tab w:val="left" w:pos="12824"/>
+          <w:tab w:val="left" w:pos="13740"/>
+          <w:tab w:val="left" w:pos="14656"/>
+        </w:tabs>
+        <w:rPr>
+          <w:rFonts w:ascii="Courier New" w:eastAsia="Times New Roman" w:hAnsi="Courier New" w:cs="Courier New"/>
+          <w:b/>
+          <w:color w:val="000000"/>
+          <w:sz w:val="20"/>
+          <w:szCs w:val="20"/>
+        </w:rPr>
+      </w:pPr>
+      <w:r>
+        <w:rPr>
+          <w:rFonts w:ascii="Courier New" w:eastAsia="Times New Roman" w:hAnsi="Courier New" w:cs="Courier New"/>
+          <w:color w:val="000000"/>
+          <w:sz w:val="18"/>
+          <w:szCs w:val="18"/>
+        </w:rPr>
+        <w:tab/>
+      </w:r>
+      <w:r>
+        <w:rPr>
+          <w:rFonts w:ascii="Courier New" w:eastAsia="Times New Roman" w:hAnsi="Courier New" w:cs="Courier New"/>
+          <w:color w:val="000000"/>
+          <w:sz w:val="18"/>
+          <w:szCs w:val="18"/>
+        </w:rPr>
+        <w:tab/>
+      </w:r>
+      <w:r>
+        <w:rPr>
+          <w:rFonts w:ascii="Courier New" w:eastAsia="Times New Roman" w:hAnsi="Courier New" w:cs="Courier New"/>
+          <w:color w:val="000000"/>
+          <w:sz w:val="18"/>
+          <w:szCs w:val="18"/>
+        </w:rPr>
+        <w:tab/>
+      </w:r>
+      <w:r>
+        <w:rPr>
+          <w:rFonts w:ascii="Courier New" w:eastAsia="Times New Roman" w:hAnsi="Courier New" w:cs="Courier New"/>
+          <w:color w:val="000000"/>
+          <w:sz w:val="18"/>
+          <w:szCs w:val="18"/>
+        </w:rPr>
+        <w:tab/>
+      </w:r>
+      <w:r>
+        <w:rPr>
+          <w:rFonts w:eastAsia="Times New Roman" w:cs="Times New Roman"/>
+          <w:b/>
+          <w:color w:val="212121"/>
+          <w:sz w:val="20"/>
+          <w:szCs w:val="20"/>
+        </w:rPr>
+        <w:t>Fig</w:t>
+      </w:r>
+      <w:r>
+        <w:rPr>
+          <w:rFonts w:eastAsia="Times New Roman" w:cs="Times New Roman"/>
+          <w:b/>
+          <w:color w:val="212121"/>
+          <w:sz w:val="20"/>
+          <w:szCs w:val="20"/>
+        </w:rPr>
+        <w:t>ure</w:t>
+      </w:r>
+      <w:r>
+        <w:rPr>
+          <w:rFonts w:eastAsia="Times New Roman" w:cs="Times New Roman"/>
+          <w:b/>
+          <w:color w:val="212121"/>
+          <w:sz w:val="20"/>
+          <w:szCs w:val="20"/>
+        </w:rPr>
+        <w:t xml:space="preserve"> 1</w:t>
+      </w:r>
+    </w:p>
+    <w:p>
+      <w:pPr>
         <w:spacing w:before="120" w:after="120"/>
         <w:rPr>
           <w:rFonts w:eastAsia="Times New Roman" w:cs="Times New Roman"/>
@@ -1515,6 +1794,7 @@
       <w:r>
         <w:rPr>
           <w:rFonts w:eastAsia="Times New Roman" w:cs="Times New Roman"/>
+          <w:b/>
           <w:color w:val="212121"/>
           <w:sz w:val="28"/>
           <w:szCs w:val="28"/>
@@ -1564,12 +1844,23 @@
           <w:sz w:val="28"/>
           <w:szCs w:val="28"/>
         </w:rPr>
-        <w:t xml:space="preserve"> to Create </w:t>
+        <w:t xml:space="preserve"> to </w:t>
+      </w:r>
+      <w:r>
+        <w:rPr>
+          <w:rFonts w:eastAsia="Times New Roman" w:cs="Times New Roman"/>
+          <w:b/>
+          <w:color w:val="212121"/>
+          <w:sz w:val="28"/>
+          <w:szCs w:val="28"/>
+        </w:rPr>
+        <w:t xml:space="preserve">Create </w:t>
       </w:r>
       <w:proofErr w:type="gramStart"/>
       <w:r>
         <w:rPr>
           <w:rFonts w:eastAsia="Times New Roman" w:cs="Times New Roman"/>
+          <w:b/>
           <w:color w:val="212121"/>
           <w:sz w:val="28"/>
           <w:szCs w:val="28"/>
@@ -1580,11 +1871,21 @@
       <w:r>
         <w:rPr>
           <w:rFonts w:eastAsia="Times New Roman" w:cs="Times New Roman"/>
-          <w:color w:val="212121"/>
-          <w:sz w:val="28"/>
-          <w:szCs w:val="28"/>
-        </w:rPr>
-        <w:t xml:space="preserve"> Test, Click it.</w:t>
+          <w:b/>
+          <w:color w:val="212121"/>
+          <w:sz w:val="28"/>
+          <w:szCs w:val="28"/>
+        </w:rPr>
+        <w:t xml:space="preserve"> Test</w:t>
+      </w:r>
+      <w:r>
+        <w:rPr>
+          <w:rFonts w:eastAsia="Times New Roman" w:cs="Times New Roman"/>
+          <w:color w:val="212121"/>
+          <w:sz w:val="28"/>
+          <w:szCs w:val="28"/>
+        </w:rPr>
+        <w:t>, Click it.</w:t>
       </w:r>
     </w:p>
     <w:p>
@@ -1597,17 +1898,6 @@
           <w:szCs w:val="28"/>
         </w:rPr>
       </w:pPr>
-    </w:p>
-    <w:p>
-      <w:pPr>
-        <w:spacing w:before="120" w:after="120"/>
-        <w:rPr>
-          <w:rFonts w:eastAsia="Times New Roman" w:cs="Times New Roman"/>
-          <w:color w:val="212121"/>
-          <w:sz w:val="28"/>
-          <w:szCs w:val="28"/>
-        </w:rPr>
-      </w:pPr>
       <w:r>
         <w:rPr>
           <w:rFonts w:eastAsia="Times New Roman" w:cs="Times New Roman"/>
@@ -1616,6 +1906,7 @@
           <w:sz w:val="28"/>
           <w:szCs w:val="28"/>
         </w:rPr>
+        <w:lastRenderedPageBreak/>
         <w:drawing>
           <wp:inline distT="0" distB="0" distL="0" distR="0" wp14:anchorId="75C3F7D1" wp14:editId="7A0702EF">
             <wp:extent cx="6256655" cy="1609725"/>
@@ -1668,6 +1959,106 @@
     </w:p>
     <w:p>
       <w:pPr>
+        <w:spacing w:before="120" w:after="120"/>
+        <w:rPr>
+          <w:rFonts w:eastAsia="Times New Roman" w:cs="Times New Roman"/>
+          <w:b/>
+          <w:color w:val="212121"/>
+          <w:sz w:val="20"/>
+          <w:szCs w:val="20"/>
+        </w:rPr>
+      </w:pPr>
+      <w:r>
+        <w:rPr>
+          <w:rFonts w:eastAsia="Times New Roman" w:cs="Times New Roman"/>
+          <w:color w:val="212121"/>
+          <w:sz w:val="28"/>
+          <w:szCs w:val="28"/>
+        </w:rPr>
+        <w:tab/>
+      </w:r>
+      <w:r>
+        <w:rPr>
+          <w:rFonts w:eastAsia="Times New Roman" w:cs="Times New Roman"/>
+          <w:color w:val="212121"/>
+          <w:sz w:val="28"/>
+          <w:szCs w:val="28"/>
+        </w:rPr>
+        <w:tab/>
+      </w:r>
+      <w:r>
+        <w:rPr>
+          <w:rFonts w:eastAsia="Times New Roman" w:cs="Times New Roman"/>
+          <w:color w:val="212121"/>
+          <w:sz w:val="28"/>
+          <w:szCs w:val="28"/>
+        </w:rPr>
+        <w:tab/>
+      </w:r>
+      <w:r>
+        <w:rPr>
+          <w:rFonts w:eastAsia="Times New Roman" w:cs="Times New Roman"/>
+          <w:color w:val="212121"/>
+          <w:sz w:val="28"/>
+          <w:szCs w:val="28"/>
+        </w:rPr>
+        <w:tab/>
+      </w:r>
+      <w:r>
+        <w:rPr>
+          <w:rFonts w:eastAsia="Times New Roman" w:cs="Times New Roman"/>
+          <w:b/>
+          <w:color w:val="212121"/>
+          <w:sz w:val="20"/>
+          <w:szCs w:val="20"/>
+        </w:rPr>
+        <w:tab/>
+      </w:r>
+      <w:r>
+        <w:rPr>
+          <w:rFonts w:eastAsia="Times New Roman" w:cs="Times New Roman"/>
+          <w:b/>
+          <w:color w:val="212121"/>
+          <w:sz w:val="20"/>
+          <w:szCs w:val="20"/>
+        </w:rPr>
+        <w:tab/>
+        <w:t>Fig</w:t>
+      </w:r>
+      <w:r>
+        <w:rPr>
+          <w:rFonts w:eastAsia="Times New Roman" w:cs="Times New Roman"/>
+          <w:b/>
+          <w:color w:val="212121"/>
+          <w:sz w:val="20"/>
+          <w:szCs w:val="20"/>
+        </w:rPr>
+        <w:t>ure</w:t>
+      </w:r>
+      <w:r>
+        <w:rPr>
+          <w:rFonts w:eastAsia="Times New Roman" w:cs="Times New Roman"/>
+          <w:b/>
+          <w:color w:val="212121"/>
+          <w:sz w:val="20"/>
+          <w:szCs w:val="20"/>
+        </w:rPr>
+        <w:t xml:space="preserve"> 2</w:t>
+      </w:r>
+    </w:p>
+    <w:p>
+      <w:pPr>
+        <w:spacing w:before="120" w:after="120"/>
+        <w:rPr>
+          <w:rFonts w:eastAsia="Times New Roman" w:cs="Times New Roman"/>
+          <w:color w:val="212121"/>
+          <w:sz w:val="28"/>
+          <w:szCs w:val="28"/>
+        </w:rPr>
+      </w:pPr>
+    </w:p>
+    <w:p>
+      <w:pPr>
         <w:pStyle w:val="ListParagraph"/>
         <w:numPr>
           <w:ilvl w:val="0"/>
@@ -1688,7 +2079,6 @@
           <w:sz w:val="28"/>
           <w:szCs w:val="28"/>
         </w:rPr>
-        <w:lastRenderedPageBreak/>
         <w:t xml:space="preserve">In </w:t>
       </w:r>
       <w:r>
@@ -1708,7 +2098,26 @@
           <w:sz w:val="28"/>
           <w:szCs w:val="28"/>
         </w:rPr>
-        <w:t xml:space="preserve"> Create Test pop up box, edit fields and select any methods to generate, and then click Ok.</w:t>
+        <w:t xml:space="preserve"> </w:t>
+      </w:r>
+      <w:r>
+        <w:rPr>
+          <w:rFonts w:eastAsia="Times New Roman" w:cs="Times New Roman"/>
+          <w:b/>
+          <w:color w:val="212121"/>
+          <w:sz w:val="28"/>
+          <w:szCs w:val="28"/>
+        </w:rPr>
+        <w:t>Create Test</w:t>
+      </w:r>
+      <w:r>
+        <w:rPr>
+          <w:rFonts w:eastAsia="Times New Roman" w:cs="Times New Roman"/>
+          <w:color w:val="212121"/>
+          <w:sz w:val="28"/>
+          <w:szCs w:val="28"/>
+        </w:rPr>
+        <w:t xml:space="preserve"> pop up box, edit fields and select any methods to generate, and then click Ok.</w:t>
       </w:r>
     </w:p>
     <w:p>
@@ -1733,7 +2142,26 @@
           <w:sz w:val="28"/>
           <w:szCs w:val="28"/>
         </w:rPr>
-        <w:t xml:space="preserve">In the Choose Destination Directory pop </w:t>
+        <w:t xml:space="preserve">In the Choose </w:t>
+      </w:r>
+      <w:r>
+        <w:rPr>
+          <w:rFonts w:eastAsia="Times New Roman" w:cs="Times New Roman"/>
+          <w:b/>
+          <w:color w:val="212121"/>
+          <w:sz w:val="28"/>
+          <w:szCs w:val="28"/>
+        </w:rPr>
+        <w:t>Destination Directory</w:t>
+      </w:r>
+      <w:r>
+        <w:rPr>
+          <w:rFonts w:eastAsia="Times New Roman" w:cs="Times New Roman"/>
+          <w:color w:val="212121"/>
+          <w:sz w:val="28"/>
+          <w:szCs w:val="28"/>
+        </w:rPr>
+        <w:t xml:space="preserve"> pop </w:t>
       </w:r>
       <w:r>
         <w:rPr>
@@ -1817,14 +2245,16 @@
         <w:spacing w:before="120" w:after="120"/>
         <w:rPr>
           <w:rFonts w:eastAsia="Times New Roman" w:cs="Times New Roman"/>
-          <w:color w:val="212121"/>
-          <w:sz w:val="28"/>
-          <w:szCs w:val="28"/>
-        </w:rPr>
-      </w:pPr>
-      <w:r>
-        <w:rPr>
-          <w:rFonts w:eastAsia="Times New Roman" w:cs="Times New Roman"/>
+          <w:i/>
+          <w:color w:val="212121"/>
+          <w:sz w:val="28"/>
+          <w:szCs w:val="28"/>
+        </w:rPr>
+      </w:pPr>
+      <w:r>
+        <w:rPr>
+          <w:rFonts w:eastAsia="Times New Roman" w:cs="Times New Roman"/>
+          <w:i/>
           <w:color w:val="212121"/>
           <w:sz w:val="28"/>
           <w:szCs w:val="28"/>
@@ -1835,6 +2265,7 @@
       <w:r>
         <w:rPr>
           <w:rFonts w:eastAsia="Times New Roman" w:cs="Times New Roman"/>
+          <w:i/>
           <w:color w:val="212121"/>
           <w:sz w:val="28"/>
           <w:szCs w:val="28"/>
@@ -1845,6 +2276,7 @@
       <w:r>
         <w:rPr>
           <w:rFonts w:eastAsia="Times New Roman" w:cs="Times New Roman"/>
+          <w:i/>
           <w:color w:val="212121"/>
           <w:sz w:val="28"/>
           <w:szCs w:val="28"/>
@@ -1855,6 +2287,7 @@
         <w:rPr>
           <w:rFonts w:eastAsia="Times New Roman" w:cs="Times New Roman"/>
           <w:b/>
+          <w:i/>
           <w:color w:val="212121"/>
           <w:sz w:val="28"/>
           <w:szCs w:val="28"/>
@@ -1864,6 +2297,7 @@
       <w:r>
         <w:rPr>
           <w:rFonts w:eastAsia="Times New Roman" w:cs="Times New Roman"/>
+          <w:i/>
           <w:color w:val="212121"/>
           <w:sz w:val="28"/>
           <w:szCs w:val="28"/>
@@ -1874,6 +2308,7 @@
       <w:r>
         <w:rPr>
           <w:rFonts w:eastAsia="Times New Roman" w:cs="Times New Roman"/>
+          <w:i/>
           <w:color w:val="212121"/>
           <w:sz w:val="28"/>
           <w:szCs w:val="28"/>
@@ -1884,6 +2319,7 @@
       <w:r>
         <w:rPr>
           <w:rFonts w:eastAsia="Times New Roman" w:cs="Times New Roman"/>
+          <w:i/>
           <w:color w:val="212121"/>
           <w:sz w:val="28"/>
           <w:szCs w:val="28"/>
@@ -1948,16 +2384,31 @@
           <w:sz w:val="28"/>
           <w:szCs w:val="28"/>
         </w:rPr>
-        <w:t>Click Run Test to run your unit test</w:t>
+        <w:t xml:space="preserve">Click </w:t>
+      </w:r>
+      <w:r>
+        <w:rPr>
+          <w:rFonts w:eastAsia="Times New Roman" w:cs="Times New Roman"/>
+          <w:b/>
+          <w:color w:val="212121"/>
+          <w:sz w:val="28"/>
+          <w:szCs w:val="28"/>
+        </w:rPr>
+        <w:t>Run</w:t>
+      </w:r>
+      <w:r>
+        <w:rPr>
+          <w:rFonts w:eastAsia="Times New Roman" w:cs="Times New Roman"/>
+          <w:color w:val="212121"/>
+          <w:sz w:val="28"/>
+          <w:szCs w:val="28"/>
+        </w:rPr>
+        <w:t xml:space="preserve"> Test to run your unit test</w:t>
       </w:r>
     </w:p>
     <w:p>
       <w:pPr>
         <w:pStyle w:val="ListParagraph"/>
-        <w:numPr>
-          <w:ilvl w:val="0"/>
-          <w:numId w:val="5"/>
-        </w:numPr>
         <w:spacing w:before="120" w:after="120"/>
         <w:rPr>
           <w:rFonts w:eastAsia="Times New Roman" w:cs="Times New Roman"/>
@@ -2040,9 +2491,10 @@
         <w:spacing w:before="120" w:after="120"/>
         <w:rPr>
           <w:rFonts w:eastAsia="Times New Roman" w:cs="Times New Roman"/>
-          <w:color w:val="212121"/>
-          <w:sz w:val="28"/>
-          <w:szCs w:val="28"/>
+          <w:b/>
+          <w:color w:val="212121"/>
+          <w:sz w:val="20"/>
+          <w:szCs w:val="20"/>
         </w:rPr>
       </w:pPr>
       <w:r>
@@ -2055,32 +2507,81 @@
         <w:tab/>
         <w:t xml:space="preserve"> </w:t>
       </w:r>
-    </w:p>
-    <w:p>
-      <w:pPr>
-        <w:spacing w:before="120" w:after="120"/>
-        <w:rPr>
-          <w:rFonts w:eastAsia="Times New Roman" w:cs="Times New Roman"/>
-          <w:b/>
-          <w:bCs/>
-          <w:color w:val="212121"/>
-          <w:sz w:val="28"/>
-          <w:szCs w:val="28"/>
-        </w:rPr>
-      </w:pPr>
-    </w:p>
-    <w:p>
-      <w:pPr>
-        <w:spacing w:before="120" w:after="120"/>
-        <w:rPr>
-          <w:rFonts w:eastAsia="Times New Roman" w:cs="Times New Roman"/>
-          <w:b/>
-          <w:bCs/>
-          <w:color w:val="212121"/>
-          <w:sz w:val="28"/>
-          <w:szCs w:val="28"/>
-        </w:rPr>
-      </w:pPr>
+      <w:r>
+        <w:rPr>
+          <w:rFonts w:eastAsia="Times New Roman" w:cs="Times New Roman"/>
+          <w:color w:val="212121"/>
+          <w:sz w:val="28"/>
+          <w:szCs w:val="28"/>
+        </w:rPr>
+        <w:tab/>
+      </w:r>
+      <w:r>
+        <w:rPr>
+          <w:rFonts w:eastAsia="Times New Roman" w:cs="Times New Roman"/>
+          <w:color w:val="212121"/>
+          <w:sz w:val="28"/>
+          <w:szCs w:val="28"/>
+        </w:rPr>
+        <w:tab/>
+      </w:r>
+      <w:r>
+        <w:rPr>
+          <w:rFonts w:eastAsia="Times New Roman" w:cs="Times New Roman"/>
+          <w:color w:val="212121"/>
+          <w:sz w:val="28"/>
+          <w:szCs w:val="28"/>
+        </w:rPr>
+        <w:tab/>
+      </w:r>
+      <w:r>
+        <w:rPr>
+          <w:rFonts w:eastAsia="Times New Roman" w:cs="Times New Roman"/>
+          <w:color w:val="212121"/>
+          <w:sz w:val="28"/>
+          <w:szCs w:val="28"/>
+        </w:rPr>
+        <w:tab/>
+      </w:r>
+      <w:r>
+        <w:rPr>
+          <w:rFonts w:eastAsia="Times New Roman" w:cs="Times New Roman"/>
+          <w:color w:val="212121"/>
+          <w:sz w:val="28"/>
+          <w:szCs w:val="28"/>
+        </w:rPr>
+        <w:tab/>
+      </w:r>
+      <w:r>
+        <w:rPr>
+          <w:rFonts w:eastAsia="Times New Roman" w:cs="Times New Roman"/>
+          <w:b/>
+          <w:color w:val="212121"/>
+          <w:sz w:val="20"/>
+          <w:szCs w:val="20"/>
+        </w:rPr>
+        <w:t>Fig</w:t>
+      </w:r>
+      <w:r>
+        <w:rPr>
+          <w:rFonts w:eastAsia="Times New Roman" w:cs="Times New Roman"/>
+          <w:b/>
+          <w:color w:val="212121"/>
+          <w:sz w:val="20"/>
+          <w:szCs w:val="20"/>
+        </w:rPr>
+        <w:t>ure</w:t>
+      </w:r>
+      <w:r>
+        <w:rPr>
+          <w:rFonts w:eastAsia="Times New Roman" w:cs="Times New Roman"/>
+          <w:b/>
+          <w:color w:val="212121"/>
+          <w:sz w:val="20"/>
+          <w:szCs w:val="20"/>
+        </w:rPr>
+        <w:t xml:space="preserve"> 3</w:t>
+      </w:r>
     </w:p>
     <w:p>
       <w:pPr>
@@ -2136,7 +2637,29 @@
             <w:u w:val="single"/>
             <w:shd w:val="clear" w:color="auto" w:fill="F7F7F7"/>
           </w:rPr>
-          <w:t>Context</w:t>
+          <w:t>Co</w:t>
+        </w:r>
+        <w:r>
+          <w:rPr>
+            <w:rFonts w:eastAsia="Times New Roman" w:cs="Times New Roman"/>
+            <w:color w:val="039BE5"/>
+            <w:sz w:val="28"/>
+            <w:szCs w:val="28"/>
+            <w:u w:val="single"/>
+            <w:shd w:val="clear" w:color="auto" w:fill="F7F7F7"/>
+          </w:rPr>
+          <w:t>n</w:t>
+        </w:r>
+        <w:r>
+          <w:rPr>
+            <w:rFonts w:eastAsia="Times New Roman" w:cs="Times New Roman"/>
+            <w:color w:val="039BE5"/>
+            <w:sz w:val="28"/>
+            <w:szCs w:val="28"/>
+            <w:u w:val="single"/>
+            <w:shd w:val="clear" w:color="auto" w:fill="F7F7F7"/>
+          </w:rPr>
+          <w:t>text</w:t>
         </w:r>
       </w:hyperlink>
       <w:r>
@@ -2148,85 +2671,2075 @@
         </w:rPr>
         <w:t> for the app under test. Use this approach to run unit tests that have Android dependencies which cannot be easily filled by using mock objects</w:t>
       </w:r>
-    </w:p>
-    <w:p>
-      <w:pPr>
-        <w:rPr>
-          <w:sz w:val="28"/>
-          <w:szCs w:val="28"/>
-        </w:rPr>
-      </w:pPr>
-    </w:p>
-    <w:p>
-      <w:pPr>
-        <w:rPr>
-          <w:sz w:val="28"/>
-          <w:szCs w:val="28"/>
-        </w:rPr>
-      </w:pPr>
-    </w:p>
-    <w:p>
-      <w:pPr>
-        <w:rPr>
-          <w:sz w:val="28"/>
-          <w:szCs w:val="28"/>
-        </w:rPr>
-      </w:pPr>
-    </w:p>
-    <w:p>
-      <w:pPr>
-        <w:rPr>
-          <w:sz w:val="28"/>
-          <w:szCs w:val="28"/>
-        </w:rPr>
-      </w:pPr>
-    </w:p>
-    <w:p>
-      <w:pPr>
-        <w:rPr>
-          <w:sz w:val="28"/>
-          <w:szCs w:val="28"/>
-        </w:rPr>
-      </w:pPr>
-    </w:p>
-    <w:p>
-      <w:pPr>
-        <w:rPr>
-          <w:sz w:val="28"/>
-          <w:szCs w:val="28"/>
-        </w:rPr>
-      </w:pPr>
-    </w:p>
-    <w:p>
-      <w:pPr>
-        <w:rPr>
-          <w:sz w:val="28"/>
-          <w:szCs w:val="28"/>
-        </w:rPr>
-      </w:pPr>
-    </w:p>
-    <w:p>
-      <w:pPr>
-        <w:rPr>
-          <w:sz w:val="28"/>
-          <w:szCs w:val="28"/>
-        </w:rPr>
-      </w:pPr>
-    </w:p>
-    <w:p>
-      <w:pPr>
-        <w:rPr>
-          <w:sz w:val="28"/>
-          <w:szCs w:val="28"/>
-        </w:rPr>
-      </w:pPr>
-      <w:r>
-        <w:rPr>
-          <w:sz w:val="28"/>
-          <w:szCs w:val="28"/>
+      <w:r>
+        <w:rPr>
+          <w:rFonts w:eastAsia="Times New Roman" w:cs="Times New Roman"/>
+          <w:color w:val="212121"/>
+          <w:sz w:val="28"/>
+          <w:szCs w:val="28"/>
+        </w:rPr>
+        <w:t>.</w:t>
+      </w:r>
+    </w:p>
+    <w:p>
+      <w:pPr>
+        <w:spacing w:before="120" w:after="120"/>
+        <w:rPr>
+          <w:rFonts w:eastAsia="Times New Roman" w:cs="Times New Roman"/>
+          <w:color w:val="212121"/>
+          <w:sz w:val="28"/>
+          <w:szCs w:val="28"/>
+        </w:rPr>
+      </w:pPr>
+      <w:r>
+        <w:rPr>
+          <w:rFonts w:eastAsia="Times New Roman" w:cs="Times New Roman"/>
+          <w:color w:val="212121"/>
+          <w:sz w:val="28"/>
+          <w:szCs w:val="28"/>
+        </w:rPr>
+        <w:t xml:space="preserve">First of all make sure the </w:t>
+      </w:r>
+      <w:r>
+        <w:rPr>
+          <w:rFonts w:eastAsia="Times New Roman" w:cs="Times New Roman"/>
+          <w:noProof/>
+          <w:color w:val="212121"/>
+          <w:sz w:val="28"/>
+          <w:szCs w:val="28"/>
+        </w:rPr>
+        <w:t>dependencies</w:t>
+      </w:r>
+      <w:r>
+        <w:rPr>
+          <w:rFonts w:eastAsia="Times New Roman" w:cs="Times New Roman"/>
+          <w:color w:val="212121"/>
+          <w:sz w:val="28"/>
+          <w:szCs w:val="28"/>
+        </w:rPr>
+        <w:t xml:space="preserve"> section of the </w:t>
+      </w:r>
+      <w:r>
+        <w:rPr>
+          <w:rFonts w:eastAsia="Times New Roman" w:cs="Times New Roman"/>
+          <w:noProof/>
+          <w:color w:val="212121"/>
+          <w:sz w:val="28"/>
+          <w:szCs w:val="28"/>
+        </w:rPr>
+        <w:t>app</w:t>
+      </w:r>
+      <w:r>
+        <w:rPr>
+          <w:rFonts w:eastAsia="Times New Roman" w:cs="Times New Roman"/>
+          <w:color w:val="212121"/>
+          <w:sz w:val="28"/>
+          <w:szCs w:val="28"/>
+        </w:rPr>
+        <w:t xml:space="preserve"> module’s </w:t>
+      </w:r>
+      <w:proofErr w:type="spellStart"/>
+      <w:proofErr w:type="gramStart"/>
+      <w:r>
+        <w:rPr>
+          <w:rFonts w:eastAsia="Times New Roman" w:cs="Times New Roman"/>
+          <w:b/>
+          <w:color w:val="212121"/>
+          <w:sz w:val="28"/>
+          <w:szCs w:val="28"/>
+        </w:rPr>
+        <w:t>build</w:t>
+      </w:r>
+      <w:r>
+        <w:rPr>
+          <w:rFonts w:eastAsia="Times New Roman" w:cs="Times New Roman"/>
+          <w:b/>
+          <w:noProof/>
+          <w:color w:val="212121"/>
+          <w:sz w:val="28"/>
+          <w:szCs w:val="28"/>
+          <w:u w:val="thick"/>
+        </w:rPr>
+        <w:t>.gradle</w:t>
+      </w:r>
+      <w:proofErr w:type="spellEnd"/>
+      <w:proofErr w:type="gramEnd"/>
+      <w:r>
+        <w:rPr>
+          <w:rFonts w:eastAsia="Times New Roman" w:cs="Times New Roman"/>
+          <w:color w:val="212121"/>
+          <w:sz w:val="28"/>
+          <w:szCs w:val="28"/>
+        </w:rPr>
+        <w:t xml:space="preserve"> file has </w:t>
+      </w:r>
+    </w:p>
+    <w:p>
+      <w:pPr>
+        <w:shd w:val="clear" w:color="auto" w:fill="F7F7F7"/>
+        <w:tabs>
+          <w:tab w:val="left" w:pos="916"/>
+          <w:tab w:val="left" w:pos="1832"/>
+          <w:tab w:val="left" w:pos="2748"/>
+          <w:tab w:val="left" w:pos="3664"/>
+          <w:tab w:val="left" w:pos="4580"/>
+          <w:tab w:val="left" w:pos="5496"/>
+          <w:tab w:val="left" w:pos="6412"/>
+          <w:tab w:val="left" w:pos="7328"/>
+          <w:tab w:val="left" w:pos="8244"/>
+          <w:tab w:val="left" w:pos="9160"/>
+          <w:tab w:val="left" w:pos="10076"/>
+          <w:tab w:val="left" w:pos="10992"/>
+          <w:tab w:val="left" w:pos="11908"/>
+          <w:tab w:val="left" w:pos="12824"/>
+          <w:tab w:val="left" w:pos="13740"/>
+          <w:tab w:val="left" w:pos="14656"/>
+        </w:tabs>
+        <w:spacing w:before="240" w:after="240" w:line="300" w:lineRule="atLeast"/>
+        <w:rPr>
+          <w:rFonts w:ascii="Courier New" w:eastAsia="Times New Roman" w:hAnsi="Courier New" w:cs="Courier New"/>
+          <w:color w:val="0D904F"/>
+          <w:sz w:val="21"/>
+          <w:szCs w:val="21"/>
+        </w:rPr>
+      </w:pPr>
+      <w:proofErr w:type="spellStart"/>
+      <w:r>
+        <w:rPr>
+          <w:rFonts w:ascii="Courier New" w:eastAsia="Times New Roman" w:hAnsi="Courier New" w:cs="Courier New"/>
+          <w:color w:val="37474F"/>
+          <w:sz w:val="21"/>
+          <w:szCs w:val="21"/>
+        </w:rPr>
+        <w:t>androidTestImplementation</w:t>
+      </w:r>
+      <w:proofErr w:type="spellEnd"/>
+      <w:r>
+        <w:rPr>
+          <w:rFonts w:ascii="Courier New" w:eastAsia="Times New Roman" w:hAnsi="Courier New" w:cs="Courier New"/>
+          <w:color w:val="37474F"/>
+          <w:sz w:val="21"/>
+          <w:szCs w:val="21"/>
+        </w:rPr>
+        <w:t xml:space="preserve"> </w:t>
+      </w:r>
+      <w:r>
+        <w:rPr>
+          <w:rFonts w:ascii="Courier New" w:eastAsia="Times New Roman" w:hAnsi="Courier New" w:cs="Courier New"/>
+          <w:color w:val="0D904F"/>
+          <w:sz w:val="21"/>
+          <w:szCs w:val="21"/>
+        </w:rPr>
+        <w:t>'</w:t>
+      </w:r>
+      <w:proofErr w:type="gramStart"/>
+      <w:r>
+        <w:rPr>
+          <w:rFonts w:ascii="Courier New" w:eastAsia="Times New Roman" w:hAnsi="Courier New" w:cs="Courier New"/>
+          <w:color w:val="0D904F"/>
+          <w:sz w:val="21"/>
+          <w:szCs w:val="21"/>
+        </w:rPr>
+        <w:t>com.androi</w:t>
+      </w:r>
+      <w:r>
+        <w:rPr>
+          <w:rFonts w:ascii="Courier New" w:eastAsia="Times New Roman" w:hAnsi="Courier New" w:cs="Courier New"/>
+          <w:color w:val="0D904F"/>
+          <w:sz w:val="21"/>
+          <w:szCs w:val="21"/>
+        </w:rPr>
+        <w:t>d</w:t>
+      </w:r>
+      <w:proofErr w:type="gramEnd"/>
+      <w:r>
+        <w:rPr>
+          <w:rFonts w:ascii="Courier New" w:eastAsia="Times New Roman" w:hAnsi="Courier New" w:cs="Courier New"/>
+          <w:color w:val="0D904F"/>
+          <w:sz w:val="21"/>
+          <w:szCs w:val="21"/>
+        </w:rPr>
+        <w:t>.support:support-annotations:28</w:t>
+      </w:r>
+      <w:r>
+        <w:rPr>
+          <w:rFonts w:ascii="Courier New" w:eastAsia="Times New Roman" w:hAnsi="Courier New" w:cs="Courier New"/>
+          <w:color w:val="0D904F"/>
+          <w:sz w:val="21"/>
+          <w:szCs w:val="21"/>
+        </w:rPr>
+        <w:t>.0.0'</w:t>
+      </w:r>
+      <w:r>
+        <w:rPr>
+          <w:rFonts w:ascii="Courier New" w:eastAsia="Times New Roman" w:hAnsi="Courier New" w:cs="Courier New"/>
+          <w:color w:val="37474F"/>
+          <w:sz w:val="21"/>
+          <w:szCs w:val="21"/>
         </w:rPr>
         <w:br/>
       </w:r>
+      <w:proofErr w:type="spellStart"/>
+      <w:r>
+        <w:rPr>
+          <w:rFonts w:ascii="Courier New" w:eastAsia="Times New Roman" w:hAnsi="Courier New" w:cs="Courier New"/>
+          <w:color w:val="37474F"/>
+          <w:sz w:val="21"/>
+          <w:szCs w:val="21"/>
+        </w:rPr>
+        <w:t>androidTestImplementation</w:t>
+      </w:r>
+      <w:proofErr w:type="spellEnd"/>
+      <w:r>
+        <w:rPr>
+          <w:rFonts w:ascii="Courier New" w:eastAsia="Times New Roman" w:hAnsi="Courier New" w:cs="Courier New"/>
+          <w:color w:val="37474F"/>
+          <w:sz w:val="21"/>
+          <w:szCs w:val="21"/>
+        </w:rPr>
+        <w:t xml:space="preserve"> </w:t>
+      </w:r>
+      <w:r>
+        <w:rPr>
+          <w:rFonts w:ascii="Courier New" w:eastAsia="Times New Roman" w:hAnsi="Courier New" w:cs="Courier New"/>
+          <w:color w:val="0D904F"/>
+          <w:sz w:val="21"/>
+          <w:szCs w:val="21"/>
+        </w:rPr>
+        <w:t>'c</w:t>
+      </w:r>
+      <w:r>
+        <w:rPr>
+          <w:rFonts w:ascii="Courier New" w:eastAsia="Times New Roman" w:hAnsi="Courier New" w:cs="Courier New"/>
+          <w:color w:val="0D904F"/>
+          <w:sz w:val="21"/>
+          <w:szCs w:val="21"/>
+        </w:rPr>
+        <w:t>om.android.support.test:runner:1</w:t>
+      </w:r>
+      <w:r>
+        <w:rPr>
+          <w:rFonts w:ascii="Courier New" w:eastAsia="Times New Roman" w:hAnsi="Courier New" w:cs="Courier New"/>
+          <w:color w:val="0D904F"/>
+          <w:sz w:val="21"/>
+          <w:szCs w:val="21"/>
+        </w:rPr>
+        <w:t>.</w:t>
+      </w:r>
+      <w:r>
+        <w:rPr>
+          <w:rFonts w:ascii="Courier New" w:eastAsia="Times New Roman" w:hAnsi="Courier New" w:cs="Courier New"/>
+          <w:color w:val="0D904F"/>
+          <w:sz w:val="21"/>
+          <w:szCs w:val="21"/>
+        </w:rPr>
+        <w:t>0.2</w:t>
+      </w:r>
+      <w:r>
+        <w:rPr>
+          <w:rFonts w:ascii="Courier New" w:eastAsia="Times New Roman" w:hAnsi="Courier New" w:cs="Courier New"/>
+          <w:color w:val="0D904F"/>
+          <w:sz w:val="21"/>
+          <w:szCs w:val="21"/>
+        </w:rPr>
+        <w:t>'</w:t>
+      </w:r>
+    </w:p>
+    <w:p>
+      <w:pPr>
+        <w:pStyle w:val="HTMLPreformatted"/>
+        <w:shd w:val="clear" w:color="auto" w:fill="F7F7F7"/>
+        <w:spacing w:before="240" w:after="240" w:line="300" w:lineRule="atLeast"/>
+        <w:rPr>
+          <w:color w:val="37474F"/>
+          <w:sz w:val="21"/>
+          <w:szCs w:val="21"/>
+        </w:rPr>
+      </w:pPr>
+      <w:proofErr w:type="spellStart"/>
+      <w:r>
+        <w:rPr>
+          <w:rStyle w:val="pln"/>
+          <w:color w:val="37474F"/>
+          <w:sz w:val="21"/>
+          <w:szCs w:val="21"/>
+        </w:rPr>
+        <w:t>androidTestImplementation</w:t>
+      </w:r>
+      <w:proofErr w:type="spellEnd"/>
+      <w:r>
+        <w:rPr>
+          <w:rStyle w:val="pln"/>
+          <w:color w:val="37474F"/>
+          <w:sz w:val="21"/>
+          <w:szCs w:val="21"/>
+        </w:rPr>
+        <w:t xml:space="preserve"> </w:t>
+      </w:r>
+      <w:r>
+        <w:rPr>
+          <w:rStyle w:val="str"/>
+          <w:color w:val="0D904F"/>
+          <w:sz w:val="21"/>
+          <w:szCs w:val="21"/>
+        </w:rPr>
+        <w:t>'</w:t>
+      </w:r>
+      <w:proofErr w:type="gramStart"/>
+      <w:r>
+        <w:rPr>
+          <w:rStyle w:val="str"/>
+          <w:color w:val="0D904F"/>
+          <w:sz w:val="21"/>
+          <w:szCs w:val="21"/>
+        </w:rPr>
+        <w:t>com.android</w:t>
+      </w:r>
+      <w:proofErr w:type="gramEnd"/>
+      <w:r>
+        <w:rPr>
+          <w:rStyle w:val="str"/>
+          <w:color w:val="0D904F"/>
+          <w:sz w:val="21"/>
+          <w:szCs w:val="21"/>
+        </w:rPr>
+        <w:t>.support.test:rules:1.0.2'</w:t>
+      </w:r>
+    </w:p>
+    <w:p>
+      <w:pPr>
+        <w:spacing w:before="120" w:after="120"/>
+        <w:rPr>
+          <w:rFonts w:ascii="Courier New" w:eastAsia="Times New Roman" w:hAnsi="Courier New" w:cs="Courier New"/>
+          <w:i/>
+          <w:color w:val="0D904F"/>
+          <w:sz w:val="21"/>
+          <w:szCs w:val="21"/>
+        </w:rPr>
+      </w:pPr>
+      <w:r>
+        <w:rPr>
+          <w:i/>
+          <w:sz w:val="20"/>
+          <w:szCs w:val="20"/>
+        </w:rPr>
+        <w:t>(</w:t>
+      </w:r>
+      <w:r>
+        <w:rPr>
+          <w:i/>
+          <w:sz w:val="20"/>
+          <w:szCs w:val="20"/>
+        </w:rPr>
+        <w:t>Need to add</w:t>
+      </w:r>
+      <w:r>
+        <w:rPr>
+          <w:i/>
+          <w:sz w:val="28"/>
+          <w:szCs w:val="28"/>
+        </w:rPr>
+        <w:t xml:space="preserve"> </w:t>
+      </w:r>
+      <w:proofErr w:type="spellStart"/>
+      <w:r>
+        <w:rPr>
+          <w:rFonts w:ascii="Courier New" w:eastAsia="Times New Roman" w:hAnsi="Courier New" w:cs="Courier New"/>
+          <w:i/>
+          <w:color w:val="37474F"/>
+          <w:sz w:val="21"/>
+          <w:szCs w:val="21"/>
+        </w:rPr>
+        <w:t>androidTestImplementation</w:t>
+      </w:r>
+      <w:proofErr w:type="spellEnd"/>
+      <w:r>
+        <w:rPr>
+          <w:rFonts w:ascii="Courier New" w:eastAsia="Times New Roman" w:hAnsi="Courier New" w:cs="Courier New"/>
+          <w:i/>
+          <w:color w:val="37474F"/>
+          <w:sz w:val="21"/>
+          <w:szCs w:val="21"/>
+        </w:rPr>
+        <w:t xml:space="preserve"> </w:t>
+      </w:r>
+      <w:r>
+        <w:rPr>
+          <w:rFonts w:ascii="Courier New" w:eastAsia="Times New Roman" w:hAnsi="Courier New" w:cs="Courier New"/>
+          <w:i/>
+          <w:color w:val="0D904F"/>
+          <w:sz w:val="21"/>
+          <w:szCs w:val="21"/>
+        </w:rPr>
+        <w:t>'</w:t>
+      </w:r>
+      <w:proofErr w:type="gramStart"/>
+      <w:r>
+        <w:rPr>
+          <w:rFonts w:ascii="Courier New" w:eastAsia="Times New Roman" w:hAnsi="Courier New" w:cs="Courier New"/>
+          <w:i/>
+          <w:color w:val="0D904F"/>
+          <w:sz w:val="21"/>
+          <w:szCs w:val="21"/>
+        </w:rPr>
+        <w:t>com.androi</w:t>
+      </w:r>
+      <w:r>
+        <w:rPr>
+          <w:rFonts w:ascii="Courier New" w:eastAsia="Times New Roman" w:hAnsi="Courier New" w:cs="Courier New"/>
+          <w:i/>
+          <w:color w:val="0D904F"/>
+          <w:sz w:val="21"/>
+          <w:szCs w:val="21"/>
+        </w:rPr>
+        <w:t>d</w:t>
+      </w:r>
+      <w:proofErr w:type="gramEnd"/>
+      <w:r>
+        <w:rPr>
+          <w:rFonts w:ascii="Courier New" w:eastAsia="Times New Roman" w:hAnsi="Courier New" w:cs="Courier New"/>
+          <w:i/>
+          <w:color w:val="0D904F"/>
+          <w:sz w:val="21"/>
+          <w:szCs w:val="21"/>
+        </w:rPr>
+        <w:t>.support:support-annotations:28</w:t>
+      </w:r>
+      <w:r>
+        <w:rPr>
+          <w:rFonts w:ascii="Courier New" w:eastAsia="Times New Roman" w:hAnsi="Courier New" w:cs="Courier New"/>
+          <w:i/>
+          <w:color w:val="0D904F"/>
+          <w:sz w:val="21"/>
+          <w:szCs w:val="21"/>
+        </w:rPr>
+        <w:t>.0.0'</w:t>
+      </w:r>
+      <w:r>
+        <w:rPr>
+          <w:rFonts w:ascii="Courier New" w:eastAsia="Times New Roman" w:hAnsi="Courier New" w:cs="Courier New"/>
+          <w:i/>
+          <w:color w:val="0D904F"/>
+          <w:sz w:val="21"/>
+          <w:szCs w:val="21"/>
+        </w:rPr>
+        <w:t xml:space="preserve"> </w:t>
+      </w:r>
+    </w:p>
+    <w:p>
+      <w:pPr>
+        <w:spacing w:before="120" w:after="120"/>
+        <w:rPr>
+          <w:i/>
+          <w:sz w:val="28"/>
+          <w:szCs w:val="28"/>
+        </w:rPr>
+      </w:pPr>
+      <w:r>
+        <w:rPr>
+          <w:rFonts w:ascii="Courier New" w:eastAsia="Times New Roman" w:hAnsi="Courier New" w:cs="Courier New"/>
+          <w:i/>
+          <w:color w:val="0D904F"/>
+          <w:sz w:val="21"/>
+          <w:szCs w:val="21"/>
+        </w:rPr>
+        <w:lastRenderedPageBreak/>
+        <w:t xml:space="preserve">and </w:t>
+      </w:r>
+      <w:proofErr w:type="spellStart"/>
+      <w:r>
+        <w:rPr>
+          <w:rFonts w:ascii="Courier New" w:eastAsia="Times New Roman" w:hAnsi="Courier New" w:cs="Courier New"/>
+          <w:i/>
+          <w:color w:val="37474F"/>
+          <w:sz w:val="21"/>
+          <w:szCs w:val="21"/>
+        </w:rPr>
+        <w:t>androidTestImplementation</w:t>
+      </w:r>
+      <w:proofErr w:type="spellEnd"/>
+      <w:r>
+        <w:rPr>
+          <w:rFonts w:ascii="Courier New" w:eastAsia="Times New Roman" w:hAnsi="Courier New" w:cs="Courier New"/>
+          <w:i/>
+          <w:color w:val="37474F"/>
+          <w:sz w:val="21"/>
+          <w:szCs w:val="21"/>
+        </w:rPr>
+        <w:t xml:space="preserve"> </w:t>
+      </w:r>
+      <w:r>
+        <w:rPr>
+          <w:rFonts w:ascii="Courier New" w:eastAsia="Times New Roman" w:hAnsi="Courier New" w:cs="Courier New"/>
+          <w:i/>
+          <w:color w:val="0D904F"/>
+          <w:sz w:val="21"/>
+          <w:szCs w:val="21"/>
+        </w:rPr>
+        <w:t>'</w:t>
+      </w:r>
+      <w:proofErr w:type="gramStart"/>
+      <w:r>
+        <w:rPr>
+          <w:rFonts w:ascii="Courier New" w:eastAsia="Times New Roman" w:hAnsi="Courier New" w:cs="Courier New"/>
+          <w:i/>
+          <w:color w:val="0D904F"/>
+          <w:sz w:val="21"/>
+          <w:szCs w:val="21"/>
+        </w:rPr>
+        <w:t>com.androi</w:t>
+      </w:r>
+      <w:r>
+        <w:rPr>
+          <w:rFonts w:ascii="Courier New" w:eastAsia="Times New Roman" w:hAnsi="Courier New" w:cs="Courier New"/>
+          <w:i/>
+          <w:color w:val="0D904F"/>
+          <w:sz w:val="21"/>
+          <w:szCs w:val="21"/>
+        </w:rPr>
+        <w:t>d</w:t>
+      </w:r>
+      <w:proofErr w:type="gramEnd"/>
+      <w:r>
+        <w:rPr>
+          <w:rFonts w:ascii="Courier New" w:eastAsia="Times New Roman" w:hAnsi="Courier New" w:cs="Courier New"/>
+          <w:i/>
+          <w:color w:val="0D904F"/>
+          <w:sz w:val="21"/>
+          <w:szCs w:val="21"/>
+        </w:rPr>
+        <w:t>.support:</w:t>
+      </w:r>
+      <w:r>
+        <w:rPr>
+          <w:rFonts w:ascii="Courier New" w:eastAsia="Times New Roman" w:hAnsi="Courier New" w:cs="Courier New"/>
+          <w:i/>
+          <w:color w:val="0D904F"/>
+          <w:sz w:val="21"/>
+          <w:szCs w:val="21"/>
+        </w:rPr>
+        <w:t>test:rules:1.0.2</w:t>
+      </w:r>
+      <w:r>
+        <w:rPr>
+          <w:rFonts w:ascii="Courier New" w:eastAsia="Times New Roman" w:hAnsi="Courier New" w:cs="Courier New"/>
+          <w:i/>
+          <w:color w:val="0D904F"/>
+          <w:sz w:val="21"/>
+          <w:szCs w:val="21"/>
+        </w:rPr>
+        <w:t>'</w:t>
+      </w:r>
+      <w:r>
+        <w:rPr>
+          <w:rFonts w:ascii="Courier New" w:eastAsia="Times New Roman" w:hAnsi="Courier New" w:cs="Courier New"/>
+          <w:i/>
+          <w:color w:val="0D904F"/>
+          <w:sz w:val="21"/>
+          <w:szCs w:val="21"/>
+        </w:rPr>
+        <w:t xml:space="preserve"> </w:t>
+      </w:r>
+      <w:r>
+        <w:rPr>
+          <w:rFonts w:ascii="Courier New" w:eastAsia="Times New Roman" w:hAnsi="Courier New" w:cs="Courier New"/>
+          <w:i/>
+          <w:color w:val="0D904F"/>
+          <w:sz w:val="21"/>
+          <w:szCs w:val="21"/>
+        </w:rPr>
+        <w:t>in our project</w:t>
+      </w:r>
+      <w:r>
+        <w:rPr>
+          <w:rFonts w:ascii="Courier New" w:eastAsia="Times New Roman" w:hAnsi="Courier New" w:cs="Courier New"/>
+          <w:i/>
+          <w:color w:val="0D904F"/>
+          <w:sz w:val="21"/>
+          <w:szCs w:val="21"/>
+        </w:rPr>
+        <w:t>)</w:t>
+      </w:r>
+      <w:r>
+        <w:rPr>
+          <w:rFonts w:ascii="Courier New" w:eastAsia="Times New Roman" w:hAnsi="Courier New" w:cs="Courier New"/>
+          <w:i/>
+          <w:color w:val="37474F"/>
+          <w:sz w:val="21"/>
+          <w:szCs w:val="21"/>
+        </w:rPr>
+        <w:br/>
+      </w:r>
+    </w:p>
+    <w:p>
+      <w:pPr>
+        <w:spacing w:before="120" w:after="120"/>
+        <w:rPr>
+          <w:sz w:val="28"/>
+          <w:szCs w:val="28"/>
+        </w:rPr>
+      </w:pPr>
+      <w:r>
+        <w:rPr>
+          <w:sz w:val="28"/>
+          <w:szCs w:val="28"/>
+        </w:rPr>
+        <w:t xml:space="preserve">To create </w:t>
+      </w:r>
+      <w:r>
+        <w:rPr>
+          <w:sz w:val="28"/>
+          <w:szCs w:val="28"/>
+        </w:rPr>
+        <w:t xml:space="preserve">and run </w:t>
+      </w:r>
+      <w:r>
+        <w:rPr>
+          <w:sz w:val="28"/>
+          <w:szCs w:val="28"/>
+        </w:rPr>
+        <w:t xml:space="preserve">new Instrumented unit test, follow the steps </w:t>
+      </w:r>
+      <w:r>
+        <w:rPr>
+          <w:sz w:val="28"/>
+          <w:szCs w:val="28"/>
+        </w:rPr>
+        <w:t>given in Figure 2 and Figure</w:t>
+      </w:r>
+      <w:r>
+        <w:rPr>
+          <w:sz w:val="28"/>
+          <w:szCs w:val="28"/>
+        </w:rPr>
+        <w:t xml:space="preserve"> 3 except source files for instrumented tests will be saved at </w:t>
+      </w:r>
+    </w:p>
+    <w:p>
+      <w:pPr>
+        <w:pStyle w:val="ListParagraph"/>
+        <w:spacing w:before="120" w:after="120"/>
+        <w:rPr>
+          <w:rFonts w:eastAsia="Times New Roman" w:cs="Times New Roman"/>
+          <w:i/>
+          <w:color w:val="212121"/>
+          <w:sz w:val="28"/>
+          <w:szCs w:val="28"/>
+        </w:rPr>
+      </w:pPr>
+      <w:r>
+        <w:rPr>
+          <w:rFonts w:eastAsia="Times New Roman" w:cs="Times New Roman"/>
+          <w:i/>
+          <w:color w:val="212121"/>
+          <w:sz w:val="28"/>
+          <w:szCs w:val="28"/>
+        </w:rPr>
+        <w:t>..app\</w:t>
+      </w:r>
+      <w:proofErr w:type="spellStart"/>
+      <w:r>
+        <w:rPr>
+          <w:rFonts w:eastAsia="Times New Roman" w:cs="Times New Roman"/>
+          <w:i/>
+          <w:color w:val="212121"/>
+          <w:sz w:val="28"/>
+          <w:szCs w:val="28"/>
+        </w:rPr>
+        <w:t>src</w:t>
+      </w:r>
+      <w:proofErr w:type="spellEnd"/>
+      <w:r>
+        <w:rPr>
+          <w:rFonts w:eastAsia="Times New Roman" w:cs="Times New Roman"/>
+          <w:i/>
+          <w:color w:val="212121"/>
+          <w:sz w:val="28"/>
+          <w:szCs w:val="28"/>
+        </w:rPr>
+        <w:t>\</w:t>
+      </w:r>
+      <w:r>
+        <w:rPr>
+          <w:rFonts w:eastAsia="Times New Roman" w:cs="Times New Roman"/>
+          <w:b/>
+          <w:i/>
+          <w:color w:val="212121"/>
+          <w:sz w:val="28"/>
+          <w:szCs w:val="28"/>
+        </w:rPr>
+        <w:t>test</w:t>
+      </w:r>
+      <w:r>
+        <w:rPr>
+          <w:rFonts w:eastAsia="Times New Roman" w:cs="Times New Roman"/>
+          <w:i/>
+          <w:color w:val="212121"/>
+          <w:sz w:val="28"/>
+          <w:szCs w:val="28"/>
+        </w:rPr>
+        <w:t>\java\</w:t>
+      </w:r>
+      <w:proofErr w:type="spellStart"/>
+      <w:r>
+        <w:rPr>
+          <w:rFonts w:eastAsia="Times New Roman" w:cs="Times New Roman"/>
+          <w:i/>
+          <w:color w:val="212121"/>
+          <w:sz w:val="28"/>
+          <w:szCs w:val="28"/>
+        </w:rPr>
+        <w:t>com.example.backseatdrivers</w:t>
+      </w:r>
+      <w:proofErr w:type="spellEnd"/>
+      <w:r>
+        <w:rPr>
+          <w:rFonts w:eastAsia="Times New Roman" w:cs="Times New Roman"/>
+          <w:i/>
+          <w:color w:val="212121"/>
+          <w:sz w:val="28"/>
+          <w:szCs w:val="28"/>
+        </w:rPr>
+        <w:t>(</w:t>
+      </w:r>
+      <w:proofErr w:type="spellStart"/>
+      <w:r>
+        <w:rPr>
+          <w:rFonts w:eastAsia="Times New Roman" w:cs="Times New Roman"/>
+          <w:i/>
+          <w:color w:val="212121"/>
+          <w:sz w:val="28"/>
+          <w:szCs w:val="28"/>
+        </w:rPr>
+        <w:t>androidT</w:t>
+      </w:r>
+      <w:r>
+        <w:rPr>
+          <w:rFonts w:eastAsia="Times New Roman" w:cs="Times New Roman"/>
+          <w:i/>
+          <w:color w:val="212121"/>
+          <w:sz w:val="28"/>
+          <w:szCs w:val="28"/>
+        </w:rPr>
+        <w:t>est</w:t>
+      </w:r>
+      <w:proofErr w:type="spellEnd"/>
+      <w:r>
+        <w:rPr>
+          <w:rFonts w:eastAsia="Times New Roman" w:cs="Times New Roman"/>
+          <w:i/>
+          <w:color w:val="212121"/>
+          <w:sz w:val="28"/>
+          <w:szCs w:val="28"/>
+        </w:rPr>
+        <w:t>)</w:t>
+      </w:r>
+    </w:p>
+    <w:p>
+      <w:pPr>
+        <w:pStyle w:val="ListParagraph"/>
+        <w:spacing w:before="120" w:after="120"/>
+        <w:rPr>
+          <w:rFonts w:eastAsia="Times New Roman" w:cs="Times New Roman"/>
+          <w:i/>
+          <w:color w:val="212121"/>
+          <w:sz w:val="28"/>
+          <w:szCs w:val="28"/>
+        </w:rPr>
+      </w:pPr>
+    </w:p>
+    <w:p>
+      <w:pPr>
+        <w:spacing w:before="120" w:after="120"/>
+        <w:rPr>
+          <w:rFonts w:eastAsia="Times New Roman" w:cs="Times New Roman"/>
+          <w:color w:val="212121"/>
+          <w:sz w:val="28"/>
+          <w:szCs w:val="28"/>
+        </w:rPr>
+      </w:pPr>
+      <w:r>
+        <w:rPr>
+          <w:rFonts w:eastAsia="Times New Roman" w:cs="Times New Roman"/>
+          <w:color w:val="212121"/>
+          <w:sz w:val="28"/>
+          <w:szCs w:val="28"/>
+        </w:rPr>
+        <w:t>Instrumented tests</w:t>
+      </w:r>
+      <w:r>
+        <w:rPr>
+          <w:rFonts w:eastAsia="Times New Roman" w:cs="Times New Roman"/>
+          <w:color w:val="212121"/>
+          <w:sz w:val="28"/>
+          <w:szCs w:val="28"/>
+        </w:rPr>
+        <w:t xml:space="preserve"> are </w:t>
+      </w:r>
+      <w:r>
+        <w:rPr>
+          <w:rFonts w:eastAsia="Times New Roman" w:cs="Times New Roman"/>
+          <w:color w:val="212121"/>
+          <w:sz w:val="28"/>
+          <w:szCs w:val="28"/>
+        </w:rPr>
+        <w:t>essential</w:t>
+      </w:r>
+      <w:r>
+        <w:rPr>
+          <w:rFonts w:eastAsia="Times New Roman" w:cs="Times New Roman"/>
+          <w:color w:val="212121"/>
+          <w:sz w:val="28"/>
+          <w:szCs w:val="28"/>
+        </w:rPr>
+        <w:t xml:space="preserve"> when it’s required </w:t>
+      </w:r>
+      <w:r>
+        <w:rPr>
+          <w:rFonts w:eastAsia="Times New Roman" w:cs="Times New Roman"/>
+          <w:color w:val="212121"/>
+          <w:sz w:val="28"/>
+          <w:szCs w:val="28"/>
+        </w:rPr>
+        <w:t>to evaluate your app's behavior against actual device hardware.</w:t>
+      </w:r>
+      <w:r>
+        <w:rPr>
+          <w:rFonts w:eastAsia="Times New Roman" w:cs="Times New Roman"/>
+          <w:color w:val="212121"/>
+          <w:sz w:val="28"/>
+          <w:szCs w:val="28"/>
+        </w:rPr>
+        <w:t xml:space="preserve"> Since we will be using actual devices to test this app Instrumented tests may not require at this time.</w:t>
+      </w:r>
+    </w:p>
+    <w:p>
+      <w:pPr>
+        <w:spacing w:before="120" w:after="120"/>
+        <w:rPr>
+          <w:rFonts w:eastAsia="Times New Roman" w:cs="Times New Roman"/>
+          <w:color w:val="212121"/>
+          <w:sz w:val="28"/>
+          <w:szCs w:val="28"/>
+        </w:rPr>
+      </w:pPr>
+    </w:p>
+    <w:p>
+      <w:pPr>
+        <w:spacing w:before="120" w:after="120"/>
+        <w:rPr>
+          <w:b/>
+          <w:sz w:val="28"/>
+          <w:szCs w:val="28"/>
+        </w:rPr>
+      </w:pPr>
+      <w:bookmarkStart w:id="0" w:name="_GoBack"/>
+      <w:bookmarkEnd w:id="0"/>
+      <w:r>
+        <w:rPr>
+          <w:b/>
+          <w:sz w:val="28"/>
+          <w:szCs w:val="28"/>
+        </w:rPr>
+        <w:t xml:space="preserve">Test </w:t>
+      </w:r>
+      <w:r>
+        <w:rPr>
+          <w:b/>
+          <w:sz w:val="28"/>
+          <w:szCs w:val="28"/>
+        </w:rPr>
+        <w:t xml:space="preserve">Project </w:t>
+      </w:r>
+      <w:r>
+        <w:rPr>
+          <w:b/>
+          <w:sz w:val="28"/>
+          <w:szCs w:val="28"/>
+        </w:rPr>
+        <w:t>structure:</w:t>
+      </w:r>
+    </w:p>
+    <w:p>
+      <w:pPr>
+        <w:spacing w:before="120" w:after="120"/>
+        <w:rPr>
+          <w:sz w:val="28"/>
+          <w:szCs w:val="28"/>
+        </w:rPr>
+      </w:pPr>
+    </w:p>
+    <w:p>
+      <w:pPr>
+        <w:tabs>
+          <w:tab w:val="left" w:pos="720"/>
+          <w:tab w:val="left" w:pos="1440"/>
+          <w:tab w:val="left" w:pos="2160"/>
+          <w:tab w:val="left" w:pos="2880"/>
+          <w:tab w:val="left" w:pos="3907"/>
+        </w:tabs>
+        <w:spacing w:before="120" w:after="120"/>
+        <w:rPr>
+          <w:sz w:val="28"/>
+          <w:szCs w:val="28"/>
+        </w:rPr>
+      </w:pPr>
+      <w:r>
+        <w:rPr>
+          <w:noProof/>
+          <w:sz w:val="28"/>
+          <w:szCs w:val="28"/>
+        </w:rPr>
+        <mc:AlternateContent>
+          <mc:Choice Requires="wps">
+            <w:drawing>
+              <wp:anchor distT="0" distB="0" distL="114300" distR="114300" simplePos="0" relativeHeight="251680768" behindDoc="0" locked="0" layoutInCell="1" allowOverlap="1" wp14:anchorId="4D2F8AF0" wp14:editId="33F1F414">
+                <wp:simplePos x="0" y="0"/>
+                <wp:positionH relativeFrom="column">
+                  <wp:posOffset>1725433</wp:posOffset>
+                </wp:positionH>
+                <wp:positionV relativeFrom="paragraph">
+                  <wp:posOffset>39122</wp:posOffset>
+                </wp:positionV>
+                <wp:extent cx="2305685" cy="556592"/>
+                <wp:effectExtent l="0" t="0" r="18415" b="15240"/>
+                <wp:wrapNone/>
+                <wp:docPr id="18" name="Rectangle 18"/>
+                <wp:cNvGraphicFramePr/>
+                <a:graphic xmlns:a="http://schemas.openxmlformats.org/drawingml/2006/main">
+                  <a:graphicData uri="http://schemas.microsoft.com/office/word/2010/wordprocessingShape">
+                    <wps:wsp>
+                      <wps:cNvSpPr/>
+                      <wps:spPr>
+                        <a:xfrm>
+                          <a:off x="0" y="0"/>
+                          <a:ext cx="2305685" cy="556592"/>
+                        </a:xfrm>
+                        <a:prstGeom prst="rect">
+                          <a:avLst/>
+                        </a:prstGeom>
+                        <a:noFill/>
+                        <a:ln w="25400" cap="flat" cmpd="sng" algn="ctr">
+                          <a:solidFill>
+                            <a:srgbClr val="4F81BD">
+                              <a:shade val="50000"/>
+                            </a:srgbClr>
+                          </a:solidFill>
+                          <a:prstDash val="solid"/>
+                        </a:ln>
+                        <a:effectLst/>
+                      </wps:spPr>
+                      <wps:txbx>
+                        <w:txbxContent>
+                          <w:p>
+                            <w:pPr>
+                              <w:jc w:val="center"/>
+                            </w:pPr>
+                            <w:proofErr w:type="spellStart"/>
+                            <w:r>
+                              <w:t>BackSeatDrivers</w:t>
+                            </w:r>
+                            <w:proofErr w:type="spellEnd"/>
+                            <w:r>
+                              <w:t xml:space="preserve"> Application</w:t>
+                            </w:r>
+                          </w:p>
+                        </w:txbxContent>
+                      </wps:txbx>
+                      <wps:bodyPr rot="0" spcFirstLastPara="0" vertOverflow="overflow" horzOverflow="overflow" vert="horz" wrap="square" lIns="91440" tIns="45720" rIns="91440" bIns="45720" numCol="1" spcCol="0" rtlCol="0" fromWordArt="0" anchor="ctr" anchorCtr="0" forceAA="0" compatLnSpc="1">
+                        <a:prstTxWarp prst="textNoShape">
+                          <a:avLst/>
+                        </a:prstTxWarp>
+                        <a:noAutofit/>
+                      </wps:bodyPr>
+                    </wps:wsp>
+                  </a:graphicData>
+                </a:graphic>
+                <wp14:sizeRelH relativeFrom="margin">
+                  <wp14:pctWidth>0</wp14:pctWidth>
+                </wp14:sizeRelH>
+                <wp14:sizeRelV relativeFrom="margin">
+                  <wp14:pctHeight>0</wp14:pctHeight>
+                </wp14:sizeRelV>
+              </wp:anchor>
+            </w:drawing>
+          </mc:Choice>
+          <mc:Fallback>
+            <w:pict>
+              <v:rect w14:anchorId="4D2F8AF0" id="Rectangle 18" o:spid="_x0000_s1026" style="position:absolute;margin-left:135.85pt;margin-top:3.1pt;width:181.55pt;height:43.85pt;z-index:251680768;visibility:visible;mso-wrap-style:square;mso-width-percent:0;mso-height-percent:0;mso-wrap-distance-left:9pt;mso-wrap-distance-top:0;mso-wrap-distance-right:9pt;mso-wrap-distance-bottom:0;mso-position-horizontal:absolute;mso-position-horizontal-relative:text;mso-position-vertical:absolute;mso-position-vertical-relative:text;mso-width-percent:0;mso-height-percent:0;mso-width-relative:margin;mso-height-relative:margin;v-text-anchor:middle" o:gfxdata="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" filled="f" strokecolor="#385d8a" strokeweight="2pt">
+                <v:textbox>
+                  <w:txbxContent>
+                    <w:p>
+                      <w:pPr>
+                        <w:jc w:val="center"/>
+                      </w:pPr>
+                      <w:proofErr w:type="spellStart"/>
+                      <w:r>
+                        <w:t>BackSeatDrivers</w:t>
+                      </w:r>
+                      <w:proofErr w:type="spellEnd"/>
+                      <w:r>
+                        <w:t xml:space="preserve"> Application</w:t>
+                      </w:r>
+                    </w:p>
+                  </w:txbxContent>
+                </v:textbox>
+              </v:rect>
+            </w:pict>
+          </mc:Fallback>
+        </mc:AlternateContent>
+      </w:r>
+      <w:r>
+        <w:rPr>
+          <w:sz w:val="28"/>
+          <w:szCs w:val="28"/>
+        </w:rPr>
+        <w:tab/>
+      </w:r>
+      <w:r>
+        <w:rPr>
+          <w:sz w:val="28"/>
+          <w:szCs w:val="28"/>
+        </w:rPr>
+        <w:tab/>
+      </w:r>
+      <w:r>
+        <w:rPr>
+          <w:sz w:val="28"/>
+          <w:szCs w:val="28"/>
+        </w:rPr>
+        <w:tab/>
+      </w:r>
+      <w:r>
+        <w:rPr>
+          <w:sz w:val="28"/>
+          <w:szCs w:val="28"/>
+        </w:rPr>
+        <w:tab/>
+      </w:r>
+      <w:r>
+        <w:rPr>
+          <w:sz w:val="28"/>
+          <w:szCs w:val="28"/>
+        </w:rPr>
+        <w:tab/>
+      </w:r>
+    </w:p>
+    <w:p>
+      <w:pPr>
+        <w:spacing w:before="120" w:after="120"/>
+        <w:rPr>
+          <w:sz w:val="28"/>
+          <w:szCs w:val="28"/>
+        </w:rPr>
+      </w:pPr>
+      <w:r>
+        <w:rPr>
+          <w:sz w:val="28"/>
+          <w:szCs w:val="28"/>
+        </w:rPr>
+        <w:tab/>
+      </w:r>
+      <w:r>
+        <w:rPr>
+          <w:sz w:val="28"/>
+          <w:szCs w:val="28"/>
+        </w:rPr>
+        <w:tab/>
+      </w:r>
+      <w:r>
+        <w:rPr>
+          <w:sz w:val="28"/>
+          <w:szCs w:val="28"/>
+        </w:rPr>
+        <w:tab/>
+      </w:r>
+      <w:r>
+        <w:rPr>
+          <w:sz w:val="28"/>
+          <w:szCs w:val="28"/>
+        </w:rPr>
+        <w:tab/>
+      </w:r>
+    </w:p>
+    <w:p>
+      <w:pPr>
+        <w:spacing w:before="120" w:after="120"/>
+        <w:rPr>
+          <w:sz w:val="28"/>
+          <w:szCs w:val="28"/>
+        </w:rPr>
+      </w:pPr>
+      <w:r>
+        <w:rPr>
+          <w:noProof/>
+          <w:sz w:val="28"/>
+          <w:szCs w:val="28"/>
+        </w:rPr>
+        <mc:AlternateContent>
+          <mc:Choice Requires="wps">
+            <w:drawing>
+              <wp:anchor distT="0" distB="0" distL="114300" distR="114300" simplePos="0" relativeHeight="251670528" behindDoc="0" locked="0" layoutInCell="1" allowOverlap="1">
+                <wp:simplePos x="0" y="0"/>
+                <wp:positionH relativeFrom="column">
+                  <wp:posOffset>2875832</wp:posOffset>
+                </wp:positionH>
+                <wp:positionV relativeFrom="paragraph">
+                  <wp:posOffset>119739</wp:posOffset>
+                </wp:positionV>
+                <wp:extent cx="7951" cy="389614"/>
+                <wp:effectExtent l="76200" t="38100" r="68580" b="10795"/>
+                <wp:wrapNone/>
+                <wp:docPr id="12" name="Straight Arrow Connector 12"/>
+                <wp:cNvGraphicFramePr/>
+                <a:graphic xmlns:a="http://schemas.openxmlformats.org/drawingml/2006/main">
+                  <a:graphicData uri="http://schemas.microsoft.com/office/word/2010/wordprocessingShape">
+                    <wps:wsp>
+                      <wps:cNvCnPr/>
+                      <wps:spPr>
+                        <a:xfrm flipH="1" flipV="1">
+                          <a:off x="0" y="0"/>
+                          <a:ext cx="7951" cy="389614"/>
+                        </a:xfrm>
+                        <a:prstGeom prst="straightConnector1">
+                          <a:avLst/>
+                        </a:prstGeom>
+                        <a:ln>
+                          <a:tailEnd type="triangle"/>
+                        </a:ln>
+                      </wps:spPr>
+                      <wps:style>
+                        <a:lnRef idx="1">
+                          <a:schemeClr val="accent1"/>
+                        </a:lnRef>
+                        <a:fillRef idx="0">
+                          <a:schemeClr val="accent1"/>
+                        </a:fillRef>
+                        <a:effectRef idx="0">
+                          <a:schemeClr val="accent1"/>
+                        </a:effectRef>
+                        <a:fontRef idx="minor">
+                          <a:schemeClr val="tx1"/>
+                        </a:fontRef>
+                      </wps:style>
+                      <wps:bodyPr/>
+                    </wps:wsp>
+                  </a:graphicData>
+                </a:graphic>
+                <wp14:sizeRelH relativeFrom="margin">
+                  <wp14:pctWidth>0</wp14:pctWidth>
+                </wp14:sizeRelH>
+                <wp14:sizeRelV relativeFrom="margin">
+                  <wp14:pctHeight>0</wp14:pctHeight>
+                </wp14:sizeRelV>
+              </wp:anchor>
+            </w:drawing>
+          </mc:Choice>
+          <mc:Fallback>
+            <w:pict>
+              <v:shapetype w14:anchorId="2C6A6BEE" id="_x0000_t32" coordsize="21600,21600" o:spt="32" o:oned="t" path="m,l21600,21600e" filled="f">
+                <v:path arrowok="t" fillok="f" o:connecttype="none"/>
+                <o:lock v:ext="edit" shapetype="t"/>
+              </v:shapetype>
+              <v:shape id="Straight Arrow Connector 12" o:spid="_x0000_s1026" type="#_x0000_t32" style="position:absolute;margin-left:226.45pt;margin-top:9.45pt;width:.65pt;height:30.7pt;flip:x y;z-index:251670528;visibility:visible;mso-wrap-style:square;mso-width-percent:0;mso-height-percent:0;mso-wrap-distance-left:9pt;mso-wrap-distance-top:0;mso-wrap-distance-right:9pt;mso-wrap-distance-bottom:0;mso-position-horizontal:absolute;mso-position-horizontal-relative:text;mso-position-vertical:absolute;mso-position-vertical-relative:text;mso-width-percent:0;mso-height-percent:0;mso-width-relative:margin;mso-height-relative:margin" o:gfxdata="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" strokecolor="#4579b8 [3044]">
+                <v:stroke endarrow="block"/>
+              </v:shape>
+            </w:pict>
+          </mc:Fallback>
+        </mc:AlternateContent>
+      </w:r>
+    </w:p>
+    <w:p>
+      <w:pPr>
+        <w:spacing w:before="120" w:after="120"/>
+        <w:rPr>
+          <w:sz w:val="28"/>
+          <w:szCs w:val="28"/>
+        </w:rPr>
+      </w:pPr>
+    </w:p>
+    <w:p>
+      <w:pPr>
+        <w:spacing w:before="120" w:after="120"/>
+        <w:rPr>
+          <w:sz w:val="28"/>
+          <w:szCs w:val="28"/>
+        </w:rPr>
+      </w:pPr>
+      <w:r>
+        <w:rPr>
+          <w:noProof/>
+          <w:sz w:val="28"/>
+          <w:szCs w:val="28"/>
+        </w:rPr>
+        <mc:AlternateContent>
+          <mc:Choice Requires="wps">
+            <w:drawing>
+              <wp:anchor distT="0" distB="0" distL="114300" distR="114300" simplePos="0" relativeHeight="251661312" behindDoc="0" locked="0" layoutInCell="1" allowOverlap="1" wp14:anchorId="54F2AD79" wp14:editId="7CF5DF5C">
+                <wp:simplePos x="0" y="0"/>
+                <wp:positionH relativeFrom="column">
+                  <wp:posOffset>1781092</wp:posOffset>
+                </wp:positionH>
+                <wp:positionV relativeFrom="paragraph">
+                  <wp:posOffset>7427</wp:posOffset>
+                </wp:positionV>
+                <wp:extent cx="2305685" cy="556592"/>
+                <wp:effectExtent l="0" t="0" r="18415" b="15240"/>
+                <wp:wrapNone/>
+                <wp:docPr id="5" name="Rectangle 5"/>
+                <wp:cNvGraphicFramePr/>
+                <a:graphic xmlns:a="http://schemas.openxmlformats.org/drawingml/2006/main">
+                  <a:graphicData uri="http://schemas.microsoft.com/office/word/2010/wordprocessingShape">
+                    <wps:wsp>
+                      <wps:cNvSpPr/>
+                      <wps:spPr>
+                        <a:xfrm>
+                          <a:off x="0" y="0"/>
+                          <a:ext cx="2305685" cy="556592"/>
+                        </a:xfrm>
+                        <a:prstGeom prst="rect">
+                          <a:avLst/>
+                        </a:prstGeom>
+                        <a:noFill/>
+                        <a:ln w="25400" cap="flat" cmpd="sng" algn="ctr">
+                          <a:solidFill>
+                            <a:srgbClr val="4F81BD">
+                              <a:shade val="50000"/>
+                            </a:srgbClr>
+                          </a:solidFill>
+                          <a:prstDash val="solid"/>
+                        </a:ln>
+                        <a:effectLst/>
+                      </wps:spPr>
+                      <wps:txbx>
+                        <w:txbxContent>
+                          <w:p>
+                            <w:pPr>
+                              <w:jc w:val="center"/>
+                            </w:pPr>
+                            <w:proofErr w:type="spellStart"/>
+                            <w:r>
+                              <w:t>InstrumentationTestRunner</w:t>
+                            </w:r>
+                            <w:proofErr w:type="spellEnd"/>
+                          </w:p>
+                        </w:txbxContent>
+                      </wps:txbx>
+                      <wps:bodyPr rot="0" spcFirstLastPara="0" vertOverflow="overflow" horzOverflow="overflow" vert="horz" wrap="square" lIns="91440" tIns="45720" rIns="91440" bIns="45720" numCol="1" spcCol="0" rtlCol="0" fromWordArt="0" anchor="ctr" anchorCtr="0" forceAA="0" compatLnSpc="1">
+                        <a:prstTxWarp prst="textNoShape">
+                          <a:avLst/>
+                        </a:prstTxWarp>
+                        <a:noAutofit/>
+                      </wps:bodyPr>
+                    </wps:wsp>
+                  </a:graphicData>
+                </a:graphic>
+                <wp14:sizeRelH relativeFrom="margin">
+                  <wp14:pctWidth>0</wp14:pctWidth>
+                </wp14:sizeRelH>
+                <wp14:sizeRelV relativeFrom="margin">
+                  <wp14:pctHeight>0</wp14:pctHeight>
+                </wp14:sizeRelV>
+              </wp:anchor>
+            </w:drawing>
+          </mc:Choice>
+          <mc:Fallback>
+            <w:pict>
+              <v:rect w14:anchorId="54F2AD79" id="Rectangle 5" o:spid="_x0000_s1027" style="position:absolute;margin-left:140.25pt;margin-top:.6pt;width:181.55pt;height:43.85pt;z-index:251661312;visibility:visible;mso-wrap-style:square;mso-width-percent:0;mso-height-percent:0;mso-wrap-distance-left:9pt;mso-wrap-distance-top:0;mso-wrap-distance-right:9pt;mso-wrap-distance-bottom:0;mso-position-horizontal:absolute;mso-position-horizontal-relative:text;mso-position-vertical:absolute;mso-position-vertical-relative:text;mso-width-percent:0;mso-height-percent:0;mso-width-relative:margin;mso-height-relative:margin;v-text-anchor:middle" o:gfxdata="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" filled="f" strokecolor="#385d8a" strokeweight="2pt">
+                <v:textbox>
+                  <w:txbxContent>
+                    <w:p>
+                      <w:pPr>
+                        <w:jc w:val="center"/>
+                      </w:pPr>
+                      <w:proofErr w:type="spellStart"/>
+                      <w:r>
+                        <w:t>InstrumentationTestRunner</w:t>
+                      </w:r>
+                      <w:proofErr w:type="spellEnd"/>
+                    </w:p>
+                  </w:txbxContent>
+                </v:textbox>
+              </v:rect>
+            </w:pict>
+          </mc:Fallback>
+        </mc:AlternateContent>
+      </w:r>
+    </w:p>
+    <w:p>
+      <w:pPr>
+        <w:rPr>
+          <w:sz w:val="28"/>
+          <w:szCs w:val="28"/>
+        </w:rPr>
+      </w:pPr>
+    </w:p>
+    <w:p>
+      <w:pPr>
+        <w:rPr>
+          <w:sz w:val="28"/>
+          <w:szCs w:val="28"/>
+        </w:rPr>
+      </w:pPr>
+      <w:r>
+        <w:rPr>
+          <w:noProof/>
+          <w:sz w:val="28"/>
+          <w:szCs w:val="28"/>
+        </w:rPr>
+        <mc:AlternateContent>
+          <mc:Choice Requires="wps">
+            <w:drawing>
+              <wp:anchor distT="0" distB="0" distL="114300" distR="114300" simplePos="0" relativeHeight="251672576" behindDoc="0" locked="0" layoutInCell="1" allowOverlap="1" wp14:anchorId="2B0E1698" wp14:editId="56859A09">
+                <wp:simplePos x="0" y="0"/>
+                <wp:positionH relativeFrom="column">
+                  <wp:posOffset>2886103</wp:posOffset>
+                </wp:positionH>
+                <wp:positionV relativeFrom="paragraph">
+                  <wp:posOffset>82495</wp:posOffset>
+                </wp:positionV>
+                <wp:extent cx="7951" cy="389614"/>
+                <wp:effectExtent l="76200" t="38100" r="68580" b="10795"/>
+                <wp:wrapNone/>
+                <wp:docPr id="13" name="Straight Arrow Connector 13"/>
+                <wp:cNvGraphicFramePr/>
+                <a:graphic xmlns:a="http://schemas.openxmlformats.org/drawingml/2006/main">
+                  <a:graphicData uri="http://schemas.microsoft.com/office/word/2010/wordprocessingShape">
+                    <wps:wsp>
+                      <wps:cNvCnPr/>
+                      <wps:spPr>
+                        <a:xfrm flipH="1" flipV="1">
+                          <a:off x="0" y="0"/>
+                          <a:ext cx="7951" cy="389614"/>
+                        </a:xfrm>
+                        <a:prstGeom prst="straightConnector1">
+                          <a:avLst/>
+                        </a:prstGeom>
+                        <a:noFill/>
+                        <a:ln w="9525" cap="flat" cmpd="sng" algn="ctr">
+                          <a:solidFill>
+                            <a:srgbClr val="4F81BD">
+                              <a:shade val="95000"/>
+                              <a:satMod val="105000"/>
+                            </a:srgbClr>
+                          </a:solidFill>
+                          <a:prstDash val="solid"/>
+                          <a:tailEnd type="triangle"/>
+                        </a:ln>
+                        <a:effectLst/>
+                      </wps:spPr>
+                      <wps:bodyPr/>
+                    </wps:wsp>
+                  </a:graphicData>
+                </a:graphic>
+                <wp14:sizeRelH relativeFrom="margin">
+                  <wp14:pctWidth>0</wp14:pctWidth>
+                </wp14:sizeRelH>
+                <wp14:sizeRelV relativeFrom="margin">
+                  <wp14:pctHeight>0</wp14:pctHeight>
+                </wp14:sizeRelV>
+              </wp:anchor>
+            </w:drawing>
+          </mc:Choice>
+          <mc:Fallback>
+            <w:pict>
+              <v:shape w14:anchorId="1BB6183D" id="Straight Arrow Connector 13" o:spid="_x0000_s1026" type="#_x0000_t32" style="position:absolute;margin-left:227.25pt;margin-top:6.5pt;width:.65pt;height:30.7pt;flip:x y;z-index:251672576;visibility:visible;mso-wrap-style:square;mso-width-percent:0;mso-height-percent:0;mso-wrap-distance-left:9pt;mso-wrap-distance-top:0;mso-wrap-distance-right:9pt;mso-wrap-distance-bottom:0;mso-position-horizontal:absolute;mso-position-horizontal-relative:text;mso-position-vertical:absolute;mso-position-vertical-relative:text;mso-width-percent:0;mso-height-percent:0;mso-width-relative:margin;mso-height-relative:margin" o:gfxdata="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" strokecolor="#4a7ebb">
+                <v:stroke endarrow="block"/>
+              </v:shape>
+            </w:pict>
+          </mc:Fallback>
+        </mc:AlternateContent>
+      </w:r>
+    </w:p>
+    <w:p>
+      <w:pPr>
+        <w:rPr>
+          <w:sz w:val="28"/>
+          <w:szCs w:val="28"/>
+        </w:rPr>
+      </w:pPr>
+    </w:p>
+    <w:p>
+      <w:pPr>
+        <w:rPr>
+          <w:sz w:val="28"/>
+          <w:szCs w:val="28"/>
+        </w:rPr>
+      </w:pPr>
+      <w:r>
+        <w:rPr>
+          <w:noProof/>
+          <w:sz w:val="28"/>
+          <w:szCs w:val="28"/>
+        </w:rPr>
+        <mc:AlternateContent>
+          <mc:Choice Requires="wps">
+            <w:drawing>
+              <wp:anchor distT="0" distB="0" distL="114300" distR="114300" simplePos="0" relativeHeight="251663360" behindDoc="0" locked="0" layoutInCell="1" allowOverlap="1" wp14:anchorId="54F2AD79" wp14:editId="7CF5DF5C">
+                <wp:simplePos x="0" y="0"/>
+                <wp:positionH relativeFrom="column">
+                  <wp:posOffset>1763450</wp:posOffset>
+                </wp:positionH>
+                <wp:positionV relativeFrom="paragraph">
+                  <wp:posOffset>104444</wp:posOffset>
+                </wp:positionV>
+                <wp:extent cx="2305685" cy="556592"/>
+                <wp:effectExtent l="0" t="0" r="18415" b="15240"/>
+                <wp:wrapNone/>
+                <wp:docPr id="6" name="Rectangle 6"/>
+                <wp:cNvGraphicFramePr/>
+                <a:graphic xmlns:a="http://schemas.openxmlformats.org/drawingml/2006/main">
+                  <a:graphicData uri="http://schemas.microsoft.com/office/word/2010/wordprocessingShape">
+                    <wps:wsp>
+                      <wps:cNvSpPr/>
+                      <wps:spPr>
+                        <a:xfrm>
+                          <a:off x="0" y="0"/>
+                          <a:ext cx="2305685" cy="556592"/>
+                        </a:xfrm>
+                        <a:prstGeom prst="rect">
+                          <a:avLst/>
+                        </a:prstGeom>
+                        <a:noFill/>
+                        <a:ln w="25400" cap="flat" cmpd="sng" algn="ctr">
+                          <a:solidFill>
+                            <a:srgbClr val="4F81BD">
+                              <a:shade val="50000"/>
+                            </a:srgbClr>
+                          </a:solidFill>
+                          <a:prstDash val="solid"/>
+                        </a:ln>
+                        <a:effectLst/>
+                      </wps:spPr>
+                      <wps:txbx>
+                        <w:txbxContent>
+                          <w:p>
+                            <w:pPr>
+                              <w:jc w:val="center"/>
+                            </w:pPr>
+                            <w:r>
+                              <w:t xml:space="preserve">Test Package (test and </w:t>
+                            </w:r>
+                            <w:proofErr w:type="spellStart"/>
+                            <w:r>
+                              <w:t>AndroidTest</w:t>
+                            </w:r>
+                            <w:proofErr w:type="spellEnd"/>
+                            <w:r>
+                              <w:t>)</w:t>
+                            </w:r>
+                          </w:p>
+                        </w:txbxContent>
+                      </wps:txbx>
+                      <wps:bodyPr rot="0" spcFirstLastPara="0" vertOverflow="overflow" horzOverflow="overflow" vert="horz" wrap="square" lIns="91440" tIns="45720" rIns="91440" bIns="45720" numCol="1" spcCol="0" rtlCol="0" fromWordArt="0" anchor="ctr" anchorCtr="0" forceAA="0" compatLnSpc="1">
+                        <a:prstTxWarp prst="textNoShape">
+                          <a:avLst/>
+                        </a:prstTxWarp>
+                        <a:noAutofit/>
+                      </wps:bodyPr>
+                    </wps:wsp>
+                  </a:graphicData>
+                </a:graphic>
+                <wp14:sizeRelH relativeFrom="margin">
+                  <wp14:pctWidth>0</wp14:pctWidth>
+                </wp14:sizeRelH>
+                <wp14:sizeRelV relativeFrom="margin">
+                  <wp14:pctHeight>0</wp14:pctHeight>
+                </wp14:sizeRelV>
+              </wp:anchor>
+            </w:drawing>
+          </mc:Choice>
+          <mc:Fallback>
+            <w:pict>
+              <v:rect w14:anchorId="54F2AD79" id="Rectangle 6" o:spid="_x0000_s1028" style="position:absolute;margin-left:138.85pt;margin-top:8.2pt;width:181.55pt;height:43.85pt;z-index:251663360;visibility:visible;mso-wrap-style:square;mso-width-percent:0;mso-height-percent:0;mso-wrap-distance-left:9pt;mso-wrap-distance-top:0;mso-wrap-distance-right:9pt;mso-wrap-distance-bottom:0;mso-position-horizontal:absolute;mso-position-horizontal-relative:text;mso-position-vertical:absolute;mso-position-vertical-relative:text;mso-width-percent:0;mso-height-percent:0;mso-width-relative:margin;mso-height-relative:margin;v-text-anchor:middle" o:gfxdata="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" filled="f" strokecolor="#385d8a" strokeweight="2pt">
+                <v:textbox>
+                  <w:txbxContent>
+                    <w:p>
+                      <w:pPr>
+                        <w:jc w:val="center"/>
+                      </w:pPr>
+                      <w:r>
+                        <w:t xml:space="preserve">Test Package (test and </w:t>
+                      </w:r>
+                      <w:proofErr w:type="spellStart"/>
+                      <w:r>
+                        <w:t>AndroidTest</w:t>
+                      </w:r>
+                      <w:proofErr w:type="spellEnd"/>
+                      <w:r>
+                        <w:t>)</w:t>
+                      </w:r>
+                    </w:p>
+                  </w:txbxContent>
+                </v:textbox>
+              </v:rect>
+            </w:pict>
+          </mc:Fallback>
+        </mc:AlternateContent>
+      </w:r>
+    </w:p>
+    <w:p>
+      <w:pPr>
+        <w:rPr>
+          <w:sz w:val="28"/>
+          <w:szCs w:val="28"/>
+        </w:rPr>
+      </w:pPr>
+      <w:r>
+        <w:rPr>
+          <w:noProof/>
+          <w:sz w:val="28"/>
+          <w:szCs w:val="28"/>
+        </w:rPr>
+        <mc:AlternateContent>
+          <mc:Choice Requires="wps">
+            <w:drawing>
+              <wp:anchor distT="0" distB="0" distL="114300" distR="114300" simplePos="0" relativeHeight="251669504" behindDoc="0" locked="0" layoutInCell="1" allowOverlap="1" wp14:anchorId="54F2AD79" wp14:editId="7CF5DF5C">
+                <wp:simplePos x="0" y="0"/>
+                <wp:positionH relativeFrom="column">
+                  <wp:posOffset>4506291</wp:posOffset>
+                </wp:positionH>
+                <wp:positionV relativeFrom="paragraph">
+                  <wp:posOffset>129568</wp:posOffset>
+                </wp:positionV>
+                <wp:extent cx="1486701" cy="659627"/>
+                <wp:effectExtent l="0" t="0" r="18415" b="26670"/>
+                <wp:wrapNone/>
+                <wp:docPr id="9" name="Rectangle 9"/>
+                <wp:cNvGraphicFramePr/>
+                <a:graphic xmlns:a="http://schemas.openxmlformats.org/drawingml/2006/main">
+                  <a:graphicData uri="http://schemas.microsoft.com/office/word/2010/wordprocessingShape">
+                    <wps:wsp>
+                      <wps:cNvSpPr/>
+                      <wps:spPr>
+                        <a:xfrm>
+                          <a:off x="0" y="0"/>
+                          <a:ext cx="1486701" cy="659627"/>
+                        </a:xfrm>
+                        <a:prstGeom prst="rect">
+                          <a:avLst/>
+                        </a:prstGeom>
+                        <a:noFill/>
+                        <a:ln w="25400" cap="flat" cmpd="sng" algn="ctr">
+                          <a:solidFill>
+                            <a:srgbClr val="4F81BD">
+                              <a:shade val="50000"/>
+                            </a:srgbClr>
+                          </a:solidFill>
+                          <a:prstDash val="solid"/>
+                        </a:ln>
+                        <a:effectLst/>
+                      </wps:spPr>
+                      <wps:txbx>
+                        <w:txbxContent>
+                          <w:p>
+                            <w:pPr>
+                              <w:jc w:val="center"/>
+                            </w:pPr>
+                            <w:r>
+                              <w:t>Mock Objects</w:t>
+                            </w:r>
+                          </w:p>
+                        </w:txbxContent>
+                      </wps:txbx>
+                      <wps:bodyPr rot="0" spcFirstLastPara="0" vertOverflow="overflow" horzOverflow="overflow" vert="horz" wrap="square" lIns="91440" tIns="45720" rIns="91440" bIns="45720" numCol="1" spcCol="0" rtlCol="0" fromWordArt="0" anchor="ctr" anchorCtr="0" forceAA="0" compatLnSpc="1">
+                        <a:prstTxWarp prst="textNoShape">
+                          <a:avLst/>
+                        </a:prstTxWarp>
+                        <a:noAutofit/>
+                      </wps:bodyPr>
+                    </wps:wsp>
+                  </a:graphicData>
+                </a:graphic>
+                <wp14:sizeRelH relativeFrom="margin">
+                  <wp14:pctWidth>0</wp14:pctWidth>
+                </wp14:sizeRelH>
+                <wp14:sizeRelV relativeFrom="margin">
+                  <wp14:pctHeight>0</wp14:pctHeight>
+                </wp14:sizeRelV>
+              </wp:anchor>
+            </w:drawing>
+          </mc:Choice>
+          <mc:Fallback>
+            <w:pict>
+              <v:rect w14:anchorId="54F2AD79" id="Rectangle 9" o:spid="_x0000_s1029" style="position:absolute;margin-left:354.85pt;margin-top:10.2pt;width:117.05pt;height:51.95pt;z-index:251669504;visibility:visible;mso-wrap-style:square;mso-width-percent:0;mso-height-percent:0;mso-wrap-distance-left:9pt;mso-wrap-distance-top:0;mso-wrap-distance-right:9pt;mso-wrap-distance-bottom:0;mso-position-horizontal:absolute;mso-position-horizontal-relative:text;mso-position-vertical:absolute;mso-position-vertical-relative:text;mso-width-percent:0;mso-height-percent:0;mso-width-relative:margin;mso-height-relative:margin;v-text-anchor:middle" o:gfxdata="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" filled="f" strokecolor="#385d8a" strokeweight="2pt">
+                <v:textbox>
+                  <w:txbxContent>
+                    <w:p>
+                      <w:pPr>
+                        <w:jc w:val="center"/>
+                      </w:pPr>
+                      <w:r>
+                        <w:t>Mock Objects</w:t>
+                      </w:r>
+                    </w:p>
+                  </w:txbxContent>
+                </v:textbox>
+              </v:rect>
+            </w:pict>
+          </mc:Fallback>
+        </mc:AlternateContent>
+      </w:r>
+    </w:p>
+    <w:p>
+      <w:pPr>
+        <w:rPr>
+          <w:sz w:val="28"/>
+          <w:szCs w:val="28"/>
+        </w:rPr>
+      </w:pPr>
+      <w:r>
+        <w:rPr>
+          <w:noProof/>
+          <w:sz w:val="28"/>
+          <w:szCs w:val="28"/>
+        </w:rPr>
+        <mc:AlternateContent>
+          <mc:Choice Requires="wps">
+            <w:drawing>
+              <wp:anchor distT="0" distB="0" distL="114300" distR="114300" simplePos="0" relativeHeight="251678720" behindDoc="0" locked="0" layoutInCell="1" allowOverlap="1" wp14:anchorId="6624BDE3" wp14:editId="2A958BF3">
+                <wp:simplePos x="0" y="0"/>
+                <wp:positionH relativeFrom="column">
+                  <wp:posOffset>4100885</wp:posOffset>
+                </wp:positionH>
+                <wp:positionV relativeFrom="paragraph">
+                  <wp:posOffset>20927</wp:posOffset>
+                </wp:positionV>
+                <wp:extent cx="373491" cy="198452"/>
+                <wp:effectExtent l="38100" t="38100" r="26670" b="30480"/>
+                <wp:wrapNone/>
+                <wp:docPr id="17" name="Straight Arrow Connector 17"/>
+                <wp:cNvGraphicFramePr/>
+                <a:graphic xmlns:a="http://schemas.openxmlformats.org/drawingml/2006/main">
+                  <a:graphicData uri="http://schemas.microsoft.com/office/word/2010/wordprocessingShape">
+                    <wps:wsp>
+                      <wps:cNvCnPr/>
+                      <wps:spPr>
+                        <a:xfrm flipH="1" flipV="1">
+                          <a:off x="0" y="0"/>
+                          <a:ext cx="373491" cy="198452"/>
+                        </a:xfrm>
+                        <a:prstGeom prst="straightConnector1">
+                          <a:avLst/>
+                        </a:prstGeom>
+                        <a:noFill/>
+                        <a:ln w="9525" cap="flat" cmpd="sng" algn="ctr">
+                          <a:solidFill>
+                            <a:srgbClr val="4F81BD">
+                              <a:shade val="95000"/>
+                              <a:satMod val="105000"/>
+                            </a:srgbClr>
+                          </a:solidFill>
+                          <a:prstDash val="solid"/>
+                          <a:tailEnd type="triangle"/>
+                        </a:ln>
+                        <a:effectLst/>
+                      </wps:spPr>
+                      <wps:bodyPr/>
+                    </wps:wsp>
+                  </a:graphicData>
+                </a:graphic>
+                <wp14:sizeRelH relativeFrom="margin">
+                  <wp14:pctWidth>0</wp14:pctWidth>
+                </wp14:sizeRelH>
+                <wp14:sizeRelV relativeFrom="margin">
+                  <wp14:pctHeight>0</wp14:pctHeight>
+                </wp14:sizeRelV>
+              </wp:anchor>
+            </w:drawing>
+          </mc:Choice>
+          <mc:Fallback>
+            <w:pict>
+              <v:shape w14:anchorId="38E33F8C" id="Straight Arrow Connector 17" o:spid="_x0000_s1026" type="#_x0000_t32" style="position:absolute;margin-left:322.9pt;margin-top:1.65pt;width:29.4pt;height:15.65pt;flip:x y;z-index:251678720;visibility:visible;mso-wrap-style:square;mso-width-percent:0;mso-height-percent:0;mso-wrap-distance-left:9pt;mso-wrap-distance-top:0;mso-wrap-distance-right:9pt;mso-wrap-distance-bottom:0;mso-position-horizontal:absolute;mso-position-horizontal-relative:text;mso-position-vertical:absolute;mso-position-vertical-relative:text;mso-width-percent:0;mso-height-percent:0;mso-width-relative:margin;mso-height-relative:margin" o:gfxdata="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" strokecolor="#4a7ebb">
+                <v:stroke endarrow="block"/>
+              </v:shape>
+            </w:pict>
+          </mc:Fallback>
+        </mc:AlternateContent>
+      </w:r>
+    </w:p>
+    <w:p>
+      <w:pPr>
+        <w:rPr>
+          <w:sz w:val="28"/>
+          <w:szCs w:val="28"/>
+        </w:rPr>
+      </w:pPr>
+      <w:r>
+        <w:rPr>
+          <w:noProof/>
+          <w:sz w:val="28"/>
+          <w:szCs w:val="28"/>
+        </w:rPr>
+        <mc:AlternateContent>
+          <mc:Choice Requires="wps">
+            <w:drawing>
+              <wp:anchor distT="0" distB="0" distL="114300" distR="114300" simplePos="0" relativeHeight="251676672" behindDoc="0" locked="0" layoutInCell="1" allowOverlap="1" wp14:anchorId="6624BDE3" wp14:editId="2A958BF3">
+                <wp:simplePos x="0" y="0"/>
+                <wp:positionH relativeFrom="column">
+                  <wp:posOffset>3538192</wp:posOffset>
+                </wp:positionH>
+                <wp:positionV relativeFrom="paragraph">
+                  <wp:posOffset>85753</wp:posOffset>
+                </wp:positionV>
+                <wp:extent cx="7951" cy="389614"/>
+                <wp:effectExtent l="76200" t="38100" r="68580" b="10795"/>
+                <wp:wrapNone/>
+                <wp:docPr id="16" name="Straight Arrow Connector 16"/>
+                <wp:cNvGraphicFramePr/>
+                <a:graphic xmlns:a="http://schemas.openxmlformats.org/drawingml/2006/main">
+                  <a:graphicData uri="http://schemas.microsoft.com/office/word/2010/wordprocessingShape">
+                    <wps:wsp>
+                      <wps:cNvCnPr/>
+                      <wps:spPr>
+                        <a:xfrm flipH="1" flipV="1">
+                          <a:off x="0" y="0"/>
+                          <a:ext cx="7951" cy="389614"/>
+                        </a:xfrm>
+                        <a:prstGeom prst="straightConnector1">
+                          <a:avLst/>
+                        </a:prstGeom>
+                        <a:noFill/>
+                        <a:ln w="9525" cap="flat" cmpd="sng" algn="ctr">
+                          <a:solidFill>
+                            <a:srgbClr val="4F81BD">
+                              <a:shade val="95000"/>
+                              <a:satMod val="105000"/>
+                            </a:srgbClr>
+                          </a:solidFill>
+                          <a:prstDash val="solid"/>
+                          <a:tailEnd type="triangle"/>
+                        </a:ln>
+                        <a:effectLst/>
+                      </wps:spPr>
+                      <wps:bodyPr/>
+                    </wps:wsp>
+                  </a:graphicData>
+                </a:graphic>
+                <wp14:sizeRelH relativeFrom="margin">
+                  <wp14:pctWidth>0</wp14:pctWidth>
+                </wp14:sizeRelH>
+                <wp14:sizeRelV relativeFrom="margin">
+                  <wp14:pctHeight>0</wp14:pctHeight>
+                </wp14:sizeRelV>
+              </wp:anchor>
+            </w:drawing>
+          </mc:Choice>
+          <mc:Fallback>
+            <w:pict>
+              <v:shape w14:anchorId="2BAA7D08" id="Straight Arrow Connector 16" o:spid="_x0000_s1026" type="#_x0000_t32" style="position:absolute;margin-left:278.6pt;margin-top:6.75pt;width:.65pt;height:30.7pt;flip:x y;z-index:251676672;visibility:visible;mso-wrap-style:square;mso-width-percent:0;mso-height-percent:0;mso-wrap-distance-left:9pt;mso-wrap-distance-top:0;mso-wrap-distance-right:9pt;mso-wrap-distance-bottom:0;mso-position-horizontal:absolute;mso-position-horizontal-relative:text;mso-position-vertical:absolute;mso-position-vertical-relative:text;mso-width-percent:0;mso-height-percent:0;mso-width-relative:margin;mso-height-relative:margin" o:gfxdata="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" strokecolor="#4a7ebb">
+                <v:stroke endarrow="block"/>
+              </v:shape>
+            </w:pict>
+          </mc:Fallback>
+        </mc:AlternateContent>
+      </w:r>
+      <w:r>
+        <w:rPr>
+          <w:noProof/>
+          <w:sz w:val="28"/>
+          <w:szCs w:val="28"/>
+        </w:rPr>
+        <mc:AlternateContent>
+          <mc:Choice Requires="wps">
+            <w:drawing>
+              <wp:anchor distT="0" distB="0" distL="114300" distR="114300" simplePos="0" relativeHeight="251674624" behindDoc="0" locked="0" layoutInCell="1" allowOverlap="1" wp14:anchorId="6624BDE3" wp14:editId="2A958BF3">
+                <wp:simplePos x="0" y="0"/>
+                <wp:positionH relativeFrom="column">
+                  <wp:posOffset>2051436</wp:posOffset>
+                </wp:positionH>
+                <wp:positionV relativeFrom="paragraph">
+                  <wp:posOffset>98811</wp:posOffset>
+                </wp:positionV>
+                <wp:extent cx="7951" cy="389614"/>
+                <wp:effectExtent l="76200" t="38100" r="68580" b="10795"/>
+                <wp:wrapNone/>
+                <wp:docPr id="15" name="Straight Arrow Connector 15"/>
+                <wp:cNvGraphicFramePr/>
+                <a:graphic xmlns:a="http://schemas.openxmlformats.org/drawingml/2006/main">
+                  <a:graphicData uri="http://schemas.microsoft.com/office/word/2010/wordprocessingShape">
+                    <wps:wsp>
+                      <wps:cNvCnPr/>
+                      <wps:spPr>
+                        <a:xfrm flipH="1" flipV="1">
+                          <a:off x="0" y="0"/>
+                          <a:ext cx="7951" cy="389614"/>
+                        </a:xfrm>
+                        <a:prstGeom prst="straightConnector1">
+                          <a:avLst/>
+                        </a:prstGeom>
+                        <a:noFill/>
+                        <a:ln w="9525" cap="flat" cmpd="sng" algn="ctr">
+                          <a:solidFill>
+                            <a:srgbClr val="4F81BD">
+                              <a:shade val="95000"/>
+                              <a:satMod val="105000"/>
+                            </a:srgbClr>
+                          </a:solidFill>
+                          <a:prstDash val="solid"/>
+                          <a:tailEnd type="triangle"/>
+                        </a:ln>
+                        <a:effectLst/>
+                      </wps:spPr>
+                      <wps:bodyPr/>
+                    </wps:wsp>
+                  </a:graphicData>
+                </a:graphic>
+                <wp14:sizeRelH relativeFrom="margin">
+                  <wp14:pctWidth>0</wp14:pctWidth>
+                </wp14:sizeRelH>
+                <wp14:sizeRelV relativeFrom="margin">
+                  <wp14:pctHeight>0</wp14:pctHeight>
+                </wp14:sizeRelV>
+              </wp:anchor>
+            </w:drawing>
+          </mc:Choice>
+          <mc:Fallback>
+            <w:pict>
+              <v:shape w14:anchorId="4E0B79C1" id="Straight Arrow Connector 15" o:spid="_x0000_s1026" type="#_x0000_t32" style="position:absolute;margin-left:161.55pt;margin-top:7.8pt;width:.65pt;height:30.7pt;flip:x y;z-index:251674624;visibility:visible;mso-wrap-style:square;mso-width-percent:0;mso-height-percent:0;mso-wrap-distance-left:9pt;mso-wrap-distance-top:0;mso-wrap-distance-right:9pt;mso-wrap-distance-bottom:0;mso-position-horizontal:absolute;mso-position-horizontal-relative:text;mso-position-vertical:absolute;mso-position-vertical-relative:text;mso-width-percent:0;mso-height-percent:0;mso-width-relative:margin;mso-height-relative:margin" o:gfxdata="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" strokecolor="#4a7ebb">
+                <v:stroke endarrow="block"/>
+              </v:shape>
+            </w:pict>
+          </mc:Fallback>
+        </mc:AlternateContent>
+      </w:r>
+    </w:p>
+    <w:p>
+      <w:pPr>
+        <w:rPr>
+          <w:sz w:val="28"/>
+          <w:szCs w:val="28"/>
+        </w:rPr>
+      </w:pPr>
+    </w:p>
+    <w:p>
+      <w:pPr>
+        <w:rPr>
+          <w:sz w:val="28"/>
+          <w:szCs w:val="28"/>
+        </w:rPr>
+      </w:pPr>
+      <w:r>
+        <w:rPr>
+          <w:noProof/>
+          <w:sz w:val="28"/>
+          <w:szCs w:val="28"/>
+        </w:rPr>
+        <mc:AlternateContent>
+          <mc:Choice Requires="wps">
+            <w:drawing>
+              <wp:anchor distT="0" distB="0" distL="114300" distR="114300" simplePos="0" relativeHeight="251665408" behindDoc="0" locked="0" layoutInCell="1" allowOverlap="1" wp14:anchorId="54F2AD79" wp14:editId="7CF5DF5C">
+                <wp:simplePos x="0" y="0"/>
+                <wp:positionH relativeFrom="column">
+                  <wp:posOffset>1317929</wp:posOffset>
+                </wp:positionH>
+                <wp:positionV relativeFrom="paragraph">
+                  <wp:posOffset>115183</wp:posOffset>
+                </wp:positionV>
+                <wp:extent cx="1327674" cy="540358"/>
+                <wp:effectExtent l="0" t="0" r="25400" b="12700"/>
+                <wp:wrapNone/>
+                <wp:docPr id="7" name="Rectangle 7"/>
+                <wp:cNvGraphicFramePr/>
+                <a:graphic xmlns:a="http://schemas.openxmlformats.org/drawingml/2006/main">
+                  <a:graphicData uri="http://schemas.microsoft.com/office/word/2010/wordprocessingShape">
+                    <wps:wsp>
+                      <wps:cNvSpPr/>
+                      <wps:spPr>
+                        <a:xfrm>
+                          <a:off x="0" y="0"/>
+                          <a:ext cx="1327674" cy="540358"/>
+                        </a:xfrm>
+                        <a:prstGeom prst="rect">
+                          <a:avLst/>
+                        </a:prstGeom>
+                        <a:noFill/>
+                        <a:ln w="25400" cap="flat" cmpd="sng" algn="ctr">
+                          <a:solidFill>
+                            <a:srgbClr val="4F81BD">
+                              <a:shade val="50000"/>
+                            </a:srgbClr>
+                          </a:solidFill>
+                          <a:prstDash val="solid"/>
+                        </a:ln>
+                        <a:effectLst/>
+                      </wps:spPr>
+                      <wps:txbx>
+                        <w:txbxContent>
+                          <w:p>
+                            <w:pPr>
+                              <w:jc w:val="center"/>
+                            </w:pPr>
+                            <w:r>
+                              <w:t>J</w:t>
+                            </w:r>
+                            <w:r>
+                              <w:t>u</w:t>
+                            </w:r>
+                            <w:r>
+                              <w:t>nit</w:t>
+                            </w:r>
+                            <w:r>
+                              <w:t xml:space="preserve"> Test class</w:t>
+                            </w:r>
+                          </w:p>
+                        </w:txbxContent>
+                      </wps:txbx>
+                      <wps:bodyPr rot="0" spcFirstLastPara="0" vertOverflow="overflow" horzOverflow="overflow" vert="horz" wrap="square" lIns="91440" tIns="45720" rIns="91440" bIns="45720" numCol="1" spcCol="0" rtlCol="0" fromWordArt="0" anchor="ctr" anchorCtr="0" forceAA="0" compatLnSpc="1">
+                        <a:prstTxWarp prst="textNoShape">
+                          <a:avLst/>
+                        </a:prstTxWarp>
+                        <a:noAutofit/>
+                      </wps:bodyPr>
+                    </wps:wsp>
+                  </a:graphicData>
+                </a:graphic>
+                <wp14:sizeRelH relativeFrom="margin">
+                  <wp14:pctWidth>0</wp14:pctWidth>
+                </wp14:sizeRelH>
+                <wp14:sizeRelV relativeFrom="margin">
+                  <wp14:pctHeight>0</wp14:pctHeight>
+                </wp14:sizeRelV>
+              </wp:anchor>
+            </w:drawing>
+          </mc:Choice>
+          <mc:Fallback>
+            <w:pict>
+              <v:rect w14:anchorId="54F2AD79" id="Rectangle 7" o:spid="_x0000_s1030" style="position:absolute;margin-left:103.75pt;margin-top:9.05pt;width:104.55pt;height:42.55pt;z-index:251665408;visibility:visible;mso-wrap-style:square;mso-width-percent:0;mso-height-percent:0;mso-wrap-distance-left:9pt;mso-wrap-distance-top:0;mso-wrap-distance-right:9pt;mso-wrap-distance-bottom:0;mso-position-horizontal:absolute;mso-position-horizontal-relative:text;mso-position-vertical:absolute;mso-position-vertical-relative:text;mso-width-percent:0;mso-height-percent:0;mso-width-relative:margin;mso-height-relative:margin;v-text-anchor:middle" o:gfxdata="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" filled="f" strokecolor="#385d8a" strokeweight="2pt">
+                <v:textbox>
+                  <w:txbxContent>
+                    <w:p>
+                      <w:pPr>
+                        <w:jc w:val="center"/>
+                      </w:pPr>
+                      <w:r>
+                        <w:t>J</w:t>
+                      </w:r>
+                      <w:r>
+                        <w:t>u</w:t>
+                      </w:r>
+                      <w:r>
+                        <w:t>nit</w:t>
+                      </w:r>
+                      <w:r>
+                        <w:t xml:space="preserve"> Test class</w:t>
+                      </w:r>
+                    </w:p>
+                  </w:txbxContent>
+                </v:textbox>
+              </v:rect>
+            </w:pict>
+          </mc:Fallback>
+        </mc:AlternateContent>
+      </w:r>
+      <w:r>
+        <w:rPr>
+          <w:noProof/>
+          <w:sz w:val="28"/>
+          <w:szCs w:val="28"/>
+        </w:rPr>
+        <mc:AlternateContent>
+          <mc:Choice Requires="wps">
+            <w:drawing>
+              <wp:anchor distT="0" distB="0" distL="114300" distR="114300" simplePos="0" relativeHeight="251667456" behindDoc="0" locked="0" layoutInCell="1" allowOverlap="1" wp14:anchorId="54F2AD79" wp14:editId="7CF5DF5C">
+                <wp:simplePos x="0" y="0"/>
+                <wp:positionH relativeFrom="column">
+                  <wp:posOffset>2812775</wp:posOffset>
+                </wp:positionH>
+                <wp:positionV relativeFrom="paragraph">
+                  <wp:posOffset>99281</wp:posOffset>
+                </wp:positionV>
+                <wp:extent cx="1574358" cy="532406"/>
+                <wp:effectExtent l="0" t="0" r="26035" b="20320"/>
+                <wp:wrapNone/>
+                <wp:docPr id="8" name="Rectangle 8"/>
+                <wp:cNvGraphicFramePr/>
+                <a:graphic xmlns:a="http://schemas.openxmlformats.org/drawingml/2006/main">
+                  <a:graphicData uri="http://schemas.microsoft.com/office/word/2010/wordprocessingShape">
+                    <wps:wsp>
+                      <wps:cNvSpPr/>
+                      <wps:spPr>
+                        <a:xfrm>
+                          <a:off x="0" y="0"/>
+                          <a:ext cx="1574358" cy="532406"/>
+                        </a:xfrm>
+                        <a:prstGeom prst="rect">
+                          <a:avLst/>
+                        </a:prstGeom>
+                        <a:noFill/>
+                        <a:ln w="25400" cap="flat" cmpd="sng" algn="ctr">
+                          <a:solidFill>
+                            <a:srgbClr val="4F81BD">
+                              <a:shade val="50000"/>
+                            </a:srgbClr>
+                          </a:solidFill>
+                          <a:prstDash val="solid"/>
+                        </a:ln>
+                        <a:effectLst/>
+                      </wps:spPr>
+                      <wps:txbx>
+                        <w:txbxContent>
+                          <w:p>
+                            <w:pPr>
+                              <w:jc w:val="center"/>
+                            </w:pPr>
+                            <w:r>
+                              <w:t>Instrumentation</w:t>
+                            </w:r>
+                            <w:r>
+                              <w:t xml:space="preserve"> Test Class</w:t>
+                            </w:r>
+                          </w:p>
+                        </w:txbxContent>
+                      </wps:txbx>
+                      <wps:bodyPr rot="0" spcFirstLastPara="0" vertOverflow="overflow" horzOverflow="overflow" vert="horz" wrap="square" lIns="91440" tIns="45720" rIns="91440" bIns="45720" numCol="1" spcCol="0" rtlCol="0" fromWordArt="0" anchor="ctr" anchorCtr="0" forceAA="0" compatLnSpc="1">
+                        <a:prstTxWarp prst="textNoShape">
+                          <a:avLst/>
+                        </a:prstTxWarp>
+                        <a:noAutofit/>
+                      </wps:bodyPr>
+                    </wps:wsp>
+                  </a:graphicData>
+                </a:graphic>
+                <wp14:sizeRelH relativeFrom="margin">
+                  <wp14:pctWidth>0</wp14:pctWidth>
+                </wp14:sizeRelH>
+                <wp14:sizeRelV relativeFrom="margin">
+                  <wp14:pctHeight>0</wp14:pctHeight>
+                </wp14:sizeRelV>
+              </wp:anchor>
+            </w:drawing>
+          </mc:Choice>
+          <mc:Fallback>
+            <w:pict>
+              <v:rect w14:anchorId="54F2AD79" id="Rectangle 8" o:spid="_x0000_s1031" style="position:absolute;margin-left:221.5pt;margin-top:7.8pt;width:123.95pt;height:41.9pt;z-index:251667456;visibility:visible;mso-wrap-style:square;mso-width-percent:0;mso-height-percent:0;mso-wrap-distance-left:9pt;mso-wrap-distance-top:0;mso-wrap-distance-right:9pt;mso-wrap-distance-bottom:0;mso-position-horizontal:absolute;mso-position-horizontal-relative:text;mso-position-vertical:absolute;mso-position-vertical-relative:text;mso-width-percent:0;mso-height-percent:0;mso-width-relative:margin;mso-height-relative:margin;v-text-anchor:middle" o:gfxdata="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" filled="f" strokecolor="#385d8a" strokeweight="2pt">
+                <v:textbox>
+                  <w:txbxContent>
+                    <w:p>
+                      <w:pPr>
+                        <w:jc w:val="center"/>
+                      </w:pPr>
+                      <w:r>
+                        <w:t>Instrumentation</w:t>
+                      </w:r>
+                      <w:r>
+                        <w:t xml:space="preserve"> Test Class</w:t>
+                      </w:r>
+                    </w:p>
+                  </w:txbxContent>
+                </v:textbox>
+              </v:rect>
+            </w:pict>
+          </mc:Fallback>
+        </mc:AlternateContent>
+      </w:r>
+      <w:r>
+        <w:rPr>
+          <w:sz w:val="28"/>
+          <w:szCs w:val="28"/>
+        </w:rPr>
+        <w:br/>
+      </w:r>
     </w:p>
     <w:p>
       <w:pPr>
@@ -2249,6 +4762,33 @@
           <w:u w:val="single"/>
         </w:rPr>
       </w:pPr>
+    </w:p>
+    <w:p>
+      <w:pPr>
+        <w:ind w:firstLine="720"/>
+        <w:rPr>
+          <w:b/>
+          <w:sz w:val="28"/>
+          <w:szCs w:val="28"/>
+          <w:u w:val="single"/>
+        </w:rPr>
+      </w:pPr>
+    </w:p>
+    <w:p>
+      <w:pPr>
+        <w:ind w:firstLine="720"/>
+        <w:rPr>
+          <w:sz w:val="28"/>
+          <w:szCs w:val="28"/>
+        </w:rPr>
+      </w:pPr>
+      <w:r>
+        <w:rPr>
+          <w:sz w:val="28"/>
+          <w:szCs w:val="28"/>
+        </w:rPr>
+        <w:t xml:space="preserve">Team will verify functions with different images (saved in GitHub) to cover most scenarios on physical devices. There will be integration test performed on images and video after each sprint. </w:t>
+      </w:r>
     </w:p>
     <w:p>
       <w:pPr>
@@ -2285,9 +4825,9 @@
 <file path=word/numbering.xml><?xml version="1.0" encoding="utf-8"?>
 <w:numbering xmlns:wpc="http://schemas.microsoft.com/office/word/2010/wordprocessingCanvas" xmlns:cx="http://schemas.microsoft.com/office/drawing/2014/chartex" xmlns:cx1="http://schemas.microsoft.com/office/drawing/2015/9/8/chartex" xmlns:cx2="http://schemas.microsoft.com/office/drawing/2015/10/21/chartex" xmlns:cx3="http://schemas.microsoft.com/office/drawing/2016/5/9/chartex" xmlns:cx4="http://schemas.microsoft.com/office/drawing/2016/5/10/chartex" xmlns:cx5="http://schemas.microsoft.com/office/drawing/2016/5/11/chartex" xmlns:cx6="http://schemas.microsoft.com/office/drawing/2016/5/12/chartex" xmlns:cx7="http://schemas.microsoft.com/office/drawing/2016/5/13/chartex" xmlns:cx8="http://schemas.microsoft.com/office/drawing/2016/5/14/chartex" xmlns:mc="http://schemas.openxmlformats.org/markup-compatibility/2006" xmlns:aink="http://schemas.microsoft.com/office/drawing/2016/ink" xmlns:am3d="http://schemas.microsoft.com/office/drawing/2017/model3d" xmlns:o="urn:schemas-microsoft-com:office:office" xmlns:r="http://schemas.openxmlformats.org/officeDocument/2006/relationships" xmlns:m="http://schemas.openxmlformats.org/officeDocument/2006/math" xmlns:v="urn:schemas-microsoft-com:vml" xmlns:wp14="http://schemas.microsoft.com/office/word/2010/wordprocessingDrawing" xmlns:wp="http://schemas.openxmlformats.org/drawingml/2006/wordprocessingDrawing" xmlns:w10="urn:schemas-microsoft-com:office:word" xmlns:w="http://schemas.openxmlformats.org/wordprocessingml/2006/main" xmlns:w14="http://schemas.microsoft.com/office/word/2010/wordml" xmlns:w15="http://schemas.microsoft.com/office/word/2012/wordml" xmlns:w16cid="http://schemas.microsoft.com/office/word/2016/wordml/cid" xmlns:w16se="http://schemas.microsoft.com/office/word/2015/wordml/symex" xmlns:wpg="http://schemas.microsoft.com/office/word/2010/wordprocessingGroup" xmlns:wpi="http://schemas.microsoft.com/office/word/2010/wordprocessingInk" xmlns:wne="http://schemas.microsoft.com/office/word/2006/wordml" xmlns:wps="http://schemas.microsoft.com/office/word/2010/wordprocessingShape" mc:Ignorable="w14 w15 w16se w16cid wp14">
   <w:abstractNum w:abstractNumId="0" w15:restartNumberingAfterBreak="0">
-    <w:nsid w:val="46834F20"/>
+    <w:nsid w:val="255F5A19"/>
     <w:multiLevelType w:val="hybridMultilevel"/>
-    <w:tmpl w:val="23B06086"/>
+    <w:tmpl w:val="79A64918"/>
     <w:lvl w:ilvl="0" w:tplc="04090001">
       <w:start w:val="1"/>
       <w:numFmt w:val="bullet"/>
@@ -2398,6 +4938,119 @@
     </w:lvl>
   </w:abstractNum>
   <w:abstractNum w:abstractNumId="1" w15:restartNumberingAfterBreak="0">
+    <w:nsid w:val="46834F20"/>
+    <w:multiLevelType w:val="hybridMultilevel"/>
+    <w:tmpl w:val="23B06086"/>
+    <w:lvl w:ilvl="0" w:tplc="04090001">
+      <w:start w:val="1"/>
+      <w:numFmt w:val="bullet"/>
+      <w:lvlText w:val=""/>
+      <w:lvlJc w:val="left"/>
+      <w:pPr>
+        <w:ind w:left="720" w:hanging="360"/>
+      </w:pPr>
+      <w:rPr>
+        <w:rFonts w:ascii="Symbol" w:hAnsi="Symbol" w:hint="default"/>
+      </w:rPr>
+    </w:lvl>
+    <w:lvl w:ilvl="1" w:tplc="04090003" w:tentative="1">
+      <w:start w:val="1"/>
+      <w:numFmt w:val="bullet"/>
+      <w:lvlText w:val="o"/>
+      <w:lvlJc w:val="left"/>
+      <w:pPr>
+        <w:ind w:left="1440" w:hanging="360"/>
+      </w:pPr>
+      <w:rPr>
+        <w:rFonts w:ascii="Courier New" w:hAnsi="Courier New" w:cs="Courier New" w:hint="default"/>
+      </w:rPr>
+    </w:lvl>
+    <w:lvl w:ilvl="2" w:tplc="04090005" w:tentative="1">
+      <w:start w:val="1"/>
+      <w:numFmt w:val="bullet"/>
+      <w:lvlText w:val=""/>
+      <w:lvlJc w:val="left"/>
+      <w:pPr>
+        <w:ind w:left="2160" w:hanging="360"/>
+      </w:pPr>
+      <w:rPr>
+        <w:rFonts w:ascii="Wingdings" w:hAnsi="Wingdings" w:hint="default"/>
+      </w:rPr>
+    </w:lvl>
+    <w:lvl w:ilvl="3" w:tplc="04090001" w:tentative="1">
+      <w:start w:val="1"/>
+      <w:numFmt w:val="bullet"/>
+      <w:lvlText w:val=""/>
+      <w:lvlJc w:val="left"/>
+      <w:pPr>
+        <w:ind w:left="2880" w:hanging="360"/>
+      </w:pPr>
+      <w:rPr>
+        <w:rFonts w:ascii="Symbol" w:hAnsi="Symbol" w:hint="default"/>
+      </w:rPr>
+    </w:lvl>
+    <w:lvl w:ilvl="4" w:tplc="04090003" w:tentative="1">
+      <w:start w:val="1"/>
+      <w:numFmt w:val="bullet"/>
+      <w:lvlText w:val="o"/>
+      <w:lvlJc w:val="left"/>
+      <w:pPr>
+        <w:ind w:left="3600" w:hanging="360"/>
+      </w:pPr>
+      <w:rPr>
+        <w:rFonts w:ascii="Courier New" w:hAnsi="Courier New" w:cs="Courier New" w:hint="default"/>
+      </w:rPr>
+    </w:lvl>
+    <w:lvl w:ilvl="5" w:tplc="04090005" w:tentative="1">
+      <w:start w:val="1"/>
+      <w:numFmt w:val="bullet"/>
+      <w:lvlText w:val=""/>
+      <w:lvlJc w:val="left"/>
+      <w:pPr>
+        <w:ind w:left="4320" w:hanging="360"/>
+      </w:pPr>
+      <w:rPr>
+        <w:rFonts w:ascii="Wingdings" w:hAnsi="Wingdings" w:hint="default"/>
+      </w:rPr>
+    </w:lvl>
+    <w:lvl w:ilvl="6" w:tplc="04090001" w:tentative="1">
+      <w:start w:val="1"/>
+      <w:numFmt w:val="bullet"/>
+      <w:lvlText w:val=""/>
+      <w:lvlJc w:val="left"/>
+      <w:pPr>
+        <w:ind w:left="5040" w:hanging="360"/>
+      </w:pPr>
+      <w:rPr>
+        <w:rFonts w:ascii="Symbol" w:hAnsi="Symbol" w:hint="default"/>
+      </w:rPr>
+    </w:lvl>
+    <w:lvl w:ilvl="7" w:tplc="04090003" w:tentative="1">
+      <w:start w:val="1"/>
+      <w:numFmt w:val="bullet"/>
+      <w:lvlText w:val="o"/>
+      <w:lvlJc w:val="left"/>
+      <w:pPr>
+        <w:ind w:left="5760" w:hanging="360"/>
+      </w:pPr>
+      <w:rPr>
+        <w:rFonts w:ascii="Courier New" w:hAnsi="Courier New" w:cs="Courier New" w:hint="default"/>
+      </w:rPr>
+    </w:lvl>
+    <w:lvl w:ilvl="8" w:tplc="04090005" w:tentative="1">
+      <w:start w:val="1"/>
+      <w:numFmt w:val="bullet"/>
+      <w:lvlText w:val=""/>
+      <w:lvlJc w:val="left"/>
+      <w:pPr>
+        <w:ind w:left="6480" w:hanging="360"/>
+      </w:pPr>
+      <w:rPr>
+        <w:rFonts w:ascii="Wingdings" w:hAnsi="Wingdings" w:hint="default"/>
+      </w:rPr>
+    </w:lvl>
+  </w:abstractNum>
+  <w:abstractNum w:abstractNumId="2" w15:restartNumberingAfterBreak="0">
     <w:nsid w:val="5B8C4A7C"/>
     <w:multiLevelType w:val="hybridMultilevel"/>
     <w:tmpl w:val="81AC3C3E"/>
@@ -2537,7 +5190,7 @@
       </w:rPr>
     </w:lvl>
   </w:abstractNum>
-  <w:abstractNum w:abstractNumId="2" w15:restartNumberingAfterBreak="0">
+  <w:abstractNum w:abstractNumId="3" w15:restartNumberingAfterBreak="0">
     <w:nsid w:val="610972BC"/>
     <w:multiLevelType w:val="hybridMultilevel"/>
     <w:tmpl w:val="D9DECF6E"/>
@@ -2677,7 +5330,7 @@
       </w:rPr>
     </w:lvl>
   </w:abstractNum>
-  <w:abstractNum w:abstractNumId="3" w15:restartNumberingAfterBreak="0">
+  <w:abstractNum w:abstractNumId="4" w15:restartNumberingAfterBreak="0">
     <w:nsid w:val="6A6B46C7"/>
     <w:multiLevelType w:val="hybridMultilevel"/>
     <w:tmpl w:val="0DC0F2CE"/>
@@ -2790,7 +5443,7 @@
       </w:rPr>
     </w:lvl>
   </w:abstractNum>
-  <w:abstractNum w:abstractNumId="4" w15:restartNumberingAfterBreak="0">
+  <w:abstractNum w:abstractNumId="5" w15:restartNumberingAfterBreak="0">
     <w:nsid w:val="71A05423"/>
     <w:multiLevelType w:val="multilevel"/>
     <w:tmpl w:val="16B0A3F8"/>
@@ -2940,18 +5593,21 @@
     </w:lvl>
   </w:abstractNum>
   <w:num w:numId="1">
+    <w:abstractNumId w:val="3"/>
+  </w:num>
+  <w:num w:numId="2">
     <w:abstractNumId w:val="2"/>
   </w:num>
-  <w:num w:numId="2">
+  <w:num w:numId="3">
+    <w:abstractNumId w:val="5"/>
+  </w:num>
+  <w:num w:numId="4">
+    <w:abstractNumId w:val="4"/>
+  </w:num>
+  <w:num w:numId="5">
     <w:abstractNumId w:val="1"/>
   </w:num>
-  <w:num w:numId="3">
-    <w:abstractNumId w:val="4"/>
-  </w:num>
-  <w:num w:numId="4">
-    <w:abstractNumId w:val="3"/>
-  </w:num>
-  <w:num w:numId="5">
+  <w:num w:numId="6">
     <w:abstractNumId w:val="0"/>
   </w:num>
 </w:numbering>
@@ -3434,6 +6090,7 @@
   <w:style w:type="character" w:default="1" w:styleId="DefaultParagraphFont">
     <w:name w:val="Default Paragraph Font"/>
     <w:uiPriority w:val="1"/>
+    <w:semiHidden/>
     <w:unhideWhenUsed/>
   </w:style>
   <w:style w:type="table" w:default="1" w:styleId="TableNormal">
@@ -3607,6 +6264,16 @@
       <w:ind w:left="720"/>
       <w:contextualSpacing/>
     </w:pPr>
+  </w:style>
+  <w:style w:type="character" w:customStyle="1" w:styleId="pln">
+    <w:name w:val="pln"/>
+    <w:basedOn w:val="DefaultParagraphFont"/>
+    <w:rsid w:val="00E0213E"/>
+  </w:style>
+  <w:style w:type="character" w:customStyle="1" w:styleId="str">
+    <w:name w:val="str"/>
+    <w:basedOn w:val="DefaultParagraphFont"/>
+    <w:rsid w:val="00E0213E"/>
   </w:style>
 </w:styles>
 </file>
@@ -3899,7 +6566,7 @@
 </file>
 
 <file path=customXml/itemProps1.xml><?xml version="1.0" encoding="utf-8"?>
-<ds:datastoreItem xmlns:ds="http://schemas.openxmlformats.org/officeDocument/2006/customXml" ds:itemID="{1F3E508F-60BB-4454-97D6-FCB270D05C04}">
+<ds:datastoreItem xmlns:ds="http://schemas.openxmlformats.org/officeDocument/2006/customXml" ds:itemID="{9CB769B2-B46C-4118-BF87-BEC08F42EF46}">
   <ds:schemaRefs>
     <ds:schemaRef ds:uri="http://schemas.openxmlformats.org/officeDocument/2006/bibliography"/>
   </ds:schemaRefs>

</xml_diff>